<commit_message>
Final plus table of contents
</commit_message>
<xml_diff>
--- a/ML/ML_CA1_Mirka_Zygis.docx
+++ b/ML/ML_CA1_Mirka_Zygis.docx
@@ -38,6 +38,11 @@
     </w:p>
     <w:p>
       <w:pPr>
+        <w:pStyle w:val="ListParagraph"/>
+        <w:numPr>
+          <w:ilvl w:val="0"/>
+          <w:numId w:val="12"/>
+        </w:numPr>
         <w:pBdr>
           <w:bottom w:val="single" w:sz="12" w:space="1" w:color="auto"/>
         </w:pBdr>
@@ -661,91 +666,313 @@
     </w:p>
     <w:p>
       <w:pPr>
-        <w:spacing w:after="0" w:line="360" w:lineRule="auto"/>
-      </w:pPr>
-      <w:r>
-        <w:t>Introduction</w:t>
-      </w:r>
-    </w:p>
-    <w:p>
-      <w:pPr>
-        <w:spacing w:after="0" w:line="360" w:lineRule="auto"/>
-      </w:pPr>
-      <w:r>
-        <w:t>1.  Selection of the dataset</w:t>
-      </w:r>
-    </w:p>
-    <w:p>
-      <w:pPr>
-        <w:spacing w:after="0" w:line="360" w:lineRule="auto"/>
-      </w:pPr>
-      <w:r>
-        <w:t>2.  Exploratory data analysis</w:t>
-      </w:r>
-    </w:p>
-    <w:p>
-      <w:pPr>
-        <w:spacing w:after="0" w:line="360" w:lineRule="auto"/>
-      </w:pPr>
-      <w:r>
-        <w:t>3.  Data Preparation</w:t>
-      </w:r>
-    </w:p>
-    <w:p>
-      <w:pPr>
-        <w:spacing w:after="0" w:line="360" w:lineRule="auto"/>
-      </w:pPr>
-      <w:r>
-        <w:t>4.  Machine Learning Models</w:t>
-      </w:r>
-    </w:p>
-    <w:p>
-      <w:pPr>
-        <w:spacing w:after="0" w:line="360" w:lineRule="auto"/>
-      </w:pPr>
-      <w:r>
-        <w:t>5.  Discussion and interpretation of the results</w:t>
-      </w:r>
-    </w:p>
-    <w:p>
-      <w:pPr>
-        <w:spacing w:after="0" w:line="360" w:lineRule="auto"/>
-      </w:pPr>
-      <w:r>
-        <w:t>6.  Reflective Journal by Miroslava Slavikova</w:t>
-      </w:r>
-    </w:p>
-    <w:p>
-      <w:pPr>
-        <w:spacing w:after="0" w:line="360" w:lineRule="auto"/>
-      </w:pPr>
-      <w:r>
-        <w:t>7.  Reflective Journal by Zygimantas Jakubauskas</w:t>
-      </w:r>
-    </w:p>
-    <w:p>
-      <w:pPr>
-        <w:spacing w:after="0" w:line="360" w:lineRule="auto"/>
+        <w:pStyle w:val="ListParagraph"/>
+        <w:numPr>
+          <w:ilvl w:val="0"/>
+          <w:numId w:val="11"/>
+        </w:numPr>
+        <w:shd w:val="clear" w:color="auto" w:fill="FFFFFF"/>
+        <w:suppressAutoHyphens/>
+        <w:autoSpaceDN w:val="0"/>
+        <w:spacing w:before="100" w:after="100" w:line="360" w:lineRule="auto"/>
+        <w:jc w:val="both"/>
+        <w:outlineLvl w:val="2"/>
+        <w:rPr>
+          <w:rFonts w:ascii="Calibri" w:eastAsia="Times New Roman" w:hAnsi="Calibri" w:cs="Calibri"/>
+          <w:lang w:eastAsia="en-IE"/>
+        </w:rPr>
+      </w:pPr>
+      <w:r>
+        <w:rPr>
+          <w:rFonts w:ascii="Calibri" w:eastAsia="Times New Roman" w:hAnsi="Calibri" w:cs="Calibri"/>
+          <w:lang w:eastAsia="en-IE"/>
+        </w:rPr>
+        <w:t>Assessment Cover Page………………………………………………………………………. page 1</w:t>
+      </w:r>
+    </w:p>
+    <w:p>
+      <w:pPr>
+        <w:pStyle w:val="ListParagraph"/>
+        <w:numPr>
+          <w:ilvl w:val="0"/>
+          <w:numId w:val="11"/>
+        </w:numPr>
+        <w:shd w:val="clear" w:color="auto" w:fill="FFFFFF"/>
+        <w:suppressAutoHyphens/>
+        <w:autoSpaceDN w:val="0"/>
+        <w:spacing w:before="100" w:after="100" w:line="360" w:lineRule="auto"/>
+        <w:jc w:val="both"/>
+        <w:outlineLvl w:val="2"/>
+        <w:rPr>
+          <w:rFonts w:ascii="Calibri" w:eastAsia="Times New Roman" w:hAnsi="Calibri" w:cs="Calibri"/>
+          <w:lang w:eastAsia="en-IE"/>
+        </w:rPr>
+      </w:pPr>
+      <w:r>
+        <w:rPr>
+          <w:rFonts w:ascii="Calibri" w:eastAsia="Times New Roman" w:hAnsi="Calibri" w:cs="Calibri"/>
+          <w:lang w:eastAsia="en-IE"/>
+        </w:rPr>
+        <w:t>Introduction………………………………………………………………………………………… page 2</w:t>
+      </w:r>
+    </w:p>
+    <w:p>
+      <w:pPr>
+        <w:pStyle w:val="ListParagraph"/>
+        <w:numPr>
+          <w:ilvl w:val="0"/>
+          <w:numId w:val="11"/>
+        </w:numPr>
+        <w:shd w:val="clear" w:color="auto" w:fill="FFFFFF"/>
+        <w:suppressAutoHyphens/>
+        <w:autoSpaceDN w:val="0"/>
+        <w:spacing w:before="100" w:after="100" w:line="360" w:lineRule="auto"/>
+        <w:jc w:val="both"/>
+        <w:outlineLvl w:val="2"/>
+        <w:rPr>
+          <w:rFonts w:ascii="Calibri" w:eastAsia="Times New Roman" w:hAnsi="Calibri" w:cs="Calibri"/>
+          <w:lang w:eastAsia="en-IE"/>
+        </w:rPr>
+      </w:pPr>
+      <w:r>
+        <w:rPr>
+          <w:rFonts w:ascii="Calibri" w:eastAsia="Times New Roman" w:hAnsi="Calibri" w:cs="Calibri"/>
+          <w:lang w:eastAsia="en-IE"/>
+        </w:rPr>
+        <w:t>Selection of the dataset………………………………………………………………………. page 2</w:t>
+      </w:r>
+    </w:p>
+    <w:p>
+      <w:pPr>
+        <w:pStyle w:val="ListParagraph"/>
+        <w:numPr>
+          <w:ilvl w:val="0"/>
+          <w:numId w:val="11"/>
+        </w:numPr>
+        <w:shd w:val="clear" w:color="auto" w:fill="FFFFFF"/>
+        <w:suppressAutoHyphens/>
+        <w:autoSpaceDN w:val="0"/>
+        <w:spacing w:before="100" w:after="100" w:line="360" w:lineRule="auto"/>
+        <w:jc w:val="both"/>
+        <w:outlineLvl w:val="2"/>
+        <w:rPr>
+          <w:rFonts w:ascii="Calibri" w:eastAsia="Times New Roman" w:hAnsi="Calibri" w:cs="Calibri"/>
+          <w:lang w:eastAsia="en-IE"/>
+        </w:rPr>
+      </w:pPr>
+      <w:r>
+        <w:rPr>
+          <w:rFonts w:ascii="Calibri" w:eastAsia="Times New Roman" w:hAnsi="Calibri" w:cs="Calibri"/>
+          <w:lang w:eastAsia="en-IE"/>
+        </w:rPr>
+        <w:t xml:space="preserve">Exploratory Data Analysis……………………………………………………………………. page 3  </w:t>
+      </w:r>
+    </w:p>
+    <w:p>
+      <w:pPr>
+        <w:pStyle w:val="ListParagraph"/>
+        <w:numPr>
+          <w:ilvl w:val="0"/>
+          <w:numId w:val="11"/>
+        </w:numPr>
+        <w:shd w:val="clear" w:color="auto" w:fill="FFFFFF"/>
+        <w:suppressAutoHyphens/>
+        <w:autoSpaceDN w:val="0"/>
+        <w:spacing w:before="100" w:after="100" w:line="360" w:lineRule="auto"/>
+        <w:jc w:val="both"/>
+        <w:outlineLvl w:val="2"/>
+        <w:rPr>
+          <w:rFonts w:ascii="Calibri" w:eastAsia="Times New Roman" w:hAnsi="Calibri" w:cs="Calibri"/>
+          <w:lang w:eastAsia="en-IE"/>
+        </w:rPr>
+      </w:pPr>
+      <w:r>
+        <w:rPr>
+          <w:rFonts w:ascii="Calibri" w:eastAsia="Times New Roman" w:hAnsi="Calibri" w:cs="Calibri"/>
+          <w:lang w:eastAsia="en-IE"/>
+        </w:rPr>
+        <w:t>Data preparation…………………………………………………………………………………. page 4</w:t>
+      </w:r>
+      <w:r>
+        <w:rPr>
+          <w:rFonts w:ascii="Calibri" w:eastAsia="Times New Roman" w:hAnsi="Calibri" w:cs="Calibri"/>
+          <w:lang w:eastAsia="en-IE"/>
+        </w:rPr>
+        <w:t>-5</w:t>
+      </w:r>
+    </w:p>
+    <w:p>
+      <w:pPr>
+        <w:pStyle w:val="ListParagraph"/>
+        <w:numPr>
+          <w:ilvl w:val="0"/>
+          <w:numId w:val="11"/>
+        </w:numPr>
+        <w:shd w:val="clear" w:color="auto" w:fill="FFFFFF"/>
+        <w:suppressAutoHyphens/>
+        <w:autoSpaceDN w:val="0"/>
+        <w:spacing w:before="100" w:after="100" w:line="360" w:lineRule="auto"/>
+        <w:jc w:val="both"/>
+        <w:outlineLvl w:val="2"/>
+        <w:rPr>
+          <w:rFonts w:ascii="Calibri" w:eastAsia="Times New Roman" w:hAnsi="Calibri" w:cs="Calibri"/>
+          <w:lang w:eastAsia="en-IE"/>
+        </w:rPr>
+      </w:pPr>
+      <w:r>
+        <w:rPr>
+          <w:rFonts w:ascii="Calibri" w:eastAsia="Times New Roman" w:hAnsi="Calibri" w:cs="Calibri"/>
+          <w:lang w:eastAsia="en-IE"/>
+        </w:rPr>
+        <w:t>Discussion and interpretation of the results………………………………………… page 5</w:t>
+      </w:r>
+    </w:p>
+    <w:p>
+      <w:pPr>
+        <w:pStyle w:val="ListParagraph"/>
+        <w:numPr>
+          <w:ilvl w:val="0"/>
+          <w:numId w:val="11"/>
+        </w:numPr>
+        <w:shd w:val="clear" w:color="auto" w:fill="FFFFFF"/>
+        <w:suppressAutoHyphens/>
+        <w:autoSpaceDN w:val="0"/>
+        <w:spacing w:before="100" w:after="100" w:line="360" w:lineRule="auto"/>
+        <w:jc w:val="both"/>
+        <w:outlineLvl w:val="2"/>
+        <w:rPr>
+          <w:rFonts w:ascii="Calibri" w:eastAsia="Times New Roman" w:hAnsi="Calibri" w:cs="Calibri"/>
+          <w:lang w:eastAsia="en-IE"/>
+        </w:rPr>
+      </w:pPr>
+      <w:r>
+        <w:t>Reflective Journal by Miroslava Slavikova</w:t>
+      </w:r>
+      <w:r>
+        <w:t xml:space="preserve">……………………………………………. page </w:t>
+      </w:r>
+      <w:r>
+        <w:t>6-8</w:t>
+      </w:r>
+    </w:p>
+    <w:p>
+      <w:pPr>
+        <w:pStyle w:val="ListParagraph"/>
+        <w:numPr>
+          <w:ilvl w:val="0"/>
+          <w:numId w:val="11"/>
+        </w:numPr>
+        <w:shd w:val="clear" w:color="auto" w:fill="FFFFFF"/>
+        <w:suppressAutoHyphens/>
+        <w:autoSpaceDN w:val="0"/>
+        <w:spacing w:before="100" w:after="100" w:line="360" w:lineRule="auto"/>
+        <w:jc w:val="both"/>
+        <w:outlineLvl w:val="2"/>
+        <w:rPr>
+          <w:rFonts w:ascii="Calibri" w:eastAsia="Times New Roman" w:hAnsi="Calibri" w:cs="Calibri"/>
+          <w:lang w:eastAsia="en-IE"/>
+        </w:rPr>
+      </w:pPr>
+      <w:r>
+        <w:t>Reflective Journal by Zygimantas Jakubauskas</w:t>
+      </w:r>
+      <w:r>
+        <w:t>…………………………………….. page 8-9</w:t>
+      </w:r>
+    </w:p>
+    <w:p>
+      <w:pPr>
+        <w:pStyle w:val="ListParagraph"/>
+        <w:numPr>
+          <w:ilvl w:val="0"/>
+          <w:numId w:val="11"/>
+        </w:numPr>
+        <w:shd w:val="clear" w:color="auto" w:fill="FFFFFF"/>
+        <w:suppressAutoHyphens/>
+        <w:autoSpaceDN w:val="0"/>
+        <w:spacing w:before="100" w:after="100" w:line="360" w:lineRule="auto"/>
+        <w:jc w:val="both"/>
+        <w:outlineLvl w:val="2"/>
+        <w:rPr>
+          <w:rFonts w:ascii="Calibri" w:eastAsia="Times New Roman" w:hAnsi="Calibri" w:cs="Calibri"/>
+          <w:lang w:eastAsia="en-IE"/>
+        </w:rPr>
       </w:pPr>
       <w:r>
         <w:t>Conclusion</w:t>
       </w:r>
-    </w:p>
-    <w:p>
-      <w:pPr>
-        <w:spacing w:after="0" w:line="360" w:lineRule="auto"/>
-      </w:pPr>
+      <w:r>
+        <w:t xml:space="preserve"> and table of references </w:t>
+      </w:r>
       <w:r>
         <w:t>References</w:t>
       </w:r>
-    </w:p>
-    <w:p>
-      <w:pPr>
+      <w:r>
+        <w:t>…………………………………….</w:t>
+      </w:r>
+      <w:r>
+        <w:t xml:space="preserve"> </w:t>
+      </w:r>
+      <w:r>
+        <w:t>page 1</w:t>
+      </w:r>
+      <w:r>
+        <w:t>1</w:t>
+      </w:r>
+    </w:p>
+    <w:p>
+      <w:pPr>
+        <w:shd w:val="clear" w:color="auto" w:fill="FFFFFF"/>
+        <w:suppressAutoHyphens/>
+        <w:autoSpaceDN w:val="0"/>
+        <w:spacing w:before="100" w:after="100" w:line="360" w:lineRule="auto"/>
+        <w:jc w:val="both"/>
+        <w:outlineLvl w:val="2"/>
+        <w:rPr>
+          <w:rFonts w:ascii="Calibri" w:eastAsia="Times New Roman" w:hAnsi="Calibri" w:cs="Calibri"/>
+          <w:lang w:eastAsia="en-IE"/>
+        </w:rPr>
+      </w:pPr>
+    </w:p>
+    <w:p>
+      <w:pPr>
+        <w:shd w:val="clear" w:color="auto" w:fill="FFFFFF"/>
+        <w:suppressAutoHyphens/>
+        <w:autoSpaceDN w:val="0"/>
+        <w:spacing w:before="100" w:after="100" w:line="360" w:lineRule="auto"/>
+        <w:jc w:val="both"/>
+        <w:outlineLvl w:val="2"/>
+        <w:rPr>
+          <w:rFonts w:ascii="Calibri" w:eastAsia="Times New Roman" w:hAnsi="Calibri" w:cs="Calibri"/>
+          <w:lang w:eastAsia="en-IE"/>
+        </w:rPr>
+      </w:pPr>
+    </w:p>
+    <w:p>
+      <w:pPr>
+        <w:shd w:val="clear" w:color="auto" w:fill="FFFFFF"/>
+        <w:suppressAutoHyphens/>
+        <w:autoSpaceDN w:val="0"/>
+        <w:spacing w:before="100" w:after="100" w:line="360" w:lineRule="auto"/>
+        <w:jc w:val="both"/>
+        <w:outlineLvl w:val="2"/>
+        <w:rPr>
+          <w:rFonts w:ascii="Calibri" w:eastAsia="Times New Roman" w:hAnsi="Calibri" w:cs="Calibri"/>
+          <w:lang w:eastAsia="en-IE"/>
+        </w:rPr>
+      </w:pPr>
+    </w:p>
+    <w:p>
+      <w:pPr>
+        <w:pStyle w:val="ListParagraph"/>
+        <w:numPr>
+          <w:ilvl w:val="0"/>
+          <w:numId w:val="12"/>
+        </w:numPr>
         <w:shd w:val="clear" w:color="auto" w:fill="FFFFFF"/>
         <w:suppressAutoHyphens/>
         <w:autoSpaceDN w:val="0"/>
         <w:spacing w:before="100" w:after="100" w:line="240" w:lineRule="auto"/>
-        <w:ind w:left="567"/>
         <w:jc w:val="center"/>
         <w:outlineLvl w:val="2"/>
         <w:rPr>
@@ -1021,7 +1248,7 @@
         <w:pStyle w:val="ListParagraph"/>
         <w:numPr>
           <w:ilvl w:val="0"/>
-          <w:numId w:val="2"/>
+          <w:numId w:val="12"/>
         </w:numPr>
         <w:shd w:val="clear" w:color="auto" w:fill="FFFFFF"/>
         <w:suppressAutoHyphens/>
@@ -1193,6 +1420,76 @@
         <w:t xml:space="preserve">129880 observations. </w:t>
       </w:r>
     </w:p>
+    <w:p>
+      <w:pPr>
+        <w:pStyle w:val="ListParagraph"/>
+        <w:suppressAutoHyphens/>
+        <w:autoSpaceDN w:val="0"/>
+        <w:spacing w:before="120" w:after="120" w:line="240" w:lineRule="auto"/>
+        <w:ind w:left="0" w:firstLine="567"/>
+        <w:jc w:val="both"/>
+        <w:rPr>
+          <w:rFonts w:ascii="Calibri" w:eastAsia="Times New Roman" w:hAnsi="Calibri" w:cs="Calibri"/>
+          <w:lang w:eastAsia="en-IE"/>
+        </w:rPr>
+      </w:pPr>
+    </w:p>
+    <w:p>
+      <w:pPr>
+        <w:pStyle w:val="ListParagraph"/>
+        <w:suppressAutoHyphens/>
+        <w:autoSpaceDN w:val="0"/>
+        <w:spacing w:before="120" w:after="120" w:line="240" w:lineRule="auto"/>
+        <w:ind w:left="0" w:firstLine="567"/>
+        <w:jc w:val="both"/>
+        <w:rPr>
+          <w:rFonts w:ascii="Calibri" w:eastAsia="Times New Roman" w:hAnsi="Calibri" w:cs="Calibri"/>
+          <w:lang w:eastAsia="en-IE"/>
+        </w:rPr>
+      </w:pPr>
+    </w:p>
+    <w:p>
+      <w:pPr>
+        <w:pStyle w:val="ListParagraph"/>
+        <w:suppressAutoHyphens/>
+        <w:autoSpaceDN w:val="0"/>
+        <w:spacing w:before="120" w:after="120" w:line="240" w:lineRule="auto"/>
+        <w:ind w:left="0" w:firstLine="567"/>
+        <w:jc w:val="both"/>
+        <w:rPr>
+          <w:rFonts w:ascii="Calibri" w:eastAsia="Times New Roman" w:hAnsi="Calibri" w:cs="Calibri"/>
+          <w:lang w:eastAsia="en-IE"/>
+        </w:rPr>
+      </w:pPr>
+    </w:p>
+    <w:p>
+      <w:pPr>
+        <w:pStyle w:val="ListParagraph"/>
+        <w:suppressAutoHyphens/>
+        <w:autoSpaceDN w:val="0"/>
+        <w:spacing w:before="120" w:after="120" w:line="240" w:lineRule="auto"/>
+        <w:ind w:left="0" w:firstLine="567"/>
+        <w:jc w:val="both"/>
+        <w:rPr>
+          <w:rFonts w:ascii="Calibri" w:eastAsia="Times New Roman" w:hAnsi="Calibri" w:cs="Calibri"/>
+          <w:lang w:eastAsia="en-IE"/>
+        </w:rPr>
+      </w:pPr>
+    </w:p>
+    <w:p>
+      <w:pPr>
+        <w:pStyle w:val="ListParagraph"/>
+        <w:suppressAutoHyphens/>
+        <w:autoSpaceDN w:val="0"/>
+        <w:spacing w:before="120" w:after="120" w:line="240" w:lineRule="auto"/>
+        <w:ind w:left="0" w:firstLine="567"/>
+        <w:jc w:val="both"/>
+        <w:rPr>
+          <w:rFonts w:ascii="Calibri" w:eastAsia="Times New Roman" w:hAnsi="Calibri" w:cs="Calibri"/>
+          <w:lang w:eastAsia="en-IE"/>
+        </w:rPr>
+      </w:pPr>
+    </w:p>
     <w:bookmarkEnd w:id="1"/>
     <w:p>
       <w:pPr>
@@ -1222,7 +1519,7 @@
         <w:pStyle w:val="ListParagraph"/>
         <w:numPr>
           <w:ilvl w:val="0"/>
-          <w:numId w:val="2"/>
+          <w:numId w:val="12"/>
         </w:numPr>
         <w:shd w:val="clear" w:color="auto" w:fill="FFFFFF"/>
         <w:suppressAutoHyphens/>
@@ -1363,7 +1660,6 @@
           <w:rFonts w:ascii="Calibri" w:eastAsia="Times New Roman" w:hAnsi="Calibri" w:cs="Calibri"/>
           <w:lang w:eastAsia="en-IE"/>
         </w:rPr>
-        <w:lastRenderedPageBreak/>
         <w:t xml:space="preserve">Dataset contains two insignificant variables – </w:t>
       </w:r>
       <w:r>
@@ -1577,7 +1873,7 @@
                     <pic:cNvPicPr/>
                   </pic:nvPicPr>
                   <pic:blipFill>
-                    <a:blip r:embed="rId5">
+                    <a:blip r:embed="rId7">
                       <a:extLst>
                         <a:ext uri="{28A0092B-C50C-407E-A947-70E740481C1C}">
                           <a14:useLocalDpi xmlns:a14="http://schemas.microsoft.com/office/drawing/2010/main" val="0"/>
@@ -1830,6 +2126,7 @@
           <w:szCs w:val="22"/>
           <w:lang w:eastAsia="en-IE"/>
         </w:rPr>
+        <w:lastRenderedPageBreak/>
         <w:drawing>
           <wp:inline distT="0" distB="0" distL="0" distR="0" wp14:anchorId="12A10801" wp14:editId="41DDA696">
             <wp:extent cx="4290060" cy="2535845"/>
@@ -1846,7 +2143,7 @@
                     <pic:cNvPicPr/>
                   </pic:nvPicPr>
                   <pic:blipFill>
-                    <a:blip r:embed="rId6">
+                    <a:blip r:embed="rId8">
                       <a:extLst>
                         <a:ext uri="{28A0092B-C50C-407E-A947-70E740481C1C}">
                           <a14:useLocalDpi xmlns:a14="http://schemas.microsoft.com/office/drawing/2010/main" val="0"/>
@@ -1975,7 +2272,7 @@
         <w:pStyle w:val="ListParagraph"/>
         <w:numPr>
           <w:ilvl w:val="0"/>
-          <w:numId w:val="2"/>
+          <w:numId w:val="12"/>
         </w:numPr>
         <w:shd w:val="clear" w:color="auto" w:fill="FFFFFF"/>
         <w:suppressAutoHyphens/>
@@ -2127,7 +2424,7 @@
           <w:lang w:eastAsia="en-IE"/>
         </w:rPr>
         <w:drawing>
-          <wp:inline distT="0" distB="0" distL="0" distR="0" wp14:anchorId="7E387035" wp14:editId="46950FFB">
+          <wp:inline distT="0" distB="0" distL="0" distR="0" wp14:anchorId="7E387035" wp14:editId="0F2A6AEB">
             <wp:extent cx="2339340" cy="2469305"/>
             <wp:effectExtent l="0" t="0" r="3810" b="7620"/>
             <wp:docPr id="1382203709" name="Picture 2" descr="A blue and orange pie chart&#10;&#10;Description automatically generated"/>
@@ -2142,7 +2439,7 @@
                     <pic:cNvPicPr/>
                   </pic:nvPicPr>
                   <pic:blipFill>
-                    <a:blip r:embed="rId7" cstate="print">
+                    <a:blip r:embed="rId9" cstate="print">
                       <a:extLst>
                         <a:ext uri="{28A0092B-C50C-407E-A947-70E740481C1C}">
                           <a14:useLocalDpi xmlns:a14="http://schemas.microsoft.com/office/drawing/2010/main" val="0"/>
@@ -2264,6 +2561,7 @@
           <w:bCs/>
           <w:lang w:eastAsia="en-IE"/>
         </w:rPr>
+        <w:lastRenderedPageBreak/>
         <w:t>Encoding.</w:t>
       </w:r>
       <w:r>
@@ -2430,37 +2728,9 @@
     <w:p>
       <w:pPr>
         <w:pStyle w:val="ListParagraph"/>
-        <w:ind w:left="0" w:firstLine="567"/>
-        <w:jc w:val="both"/>
-      </w:pPr>
-    </w:p>
-    <w:p>
-      <w:pPr>
-        <w:pStyle w:val="ListParagraph"/>
-        <w:ind w:left="0" w:firstLine="567"/>
-        <w:jc w:val="both"/>
-      </w:pPr>
-    </w:p>
-    <w:p>
-      <w:pPr>
-        <w:pStyle w:val="ListParagraph"/>
-        <w:ind w:left="0" w:firstLine="567"/>
-        <w:jc w:val="both"/>
-      </w:pPr>
-    </w:p>
-    <w:p>
-      <w:pPr>
-        <w:pStyle w:val="ListParagraph"/>
-        <w:ind w:left="0" w:firstLine="567"/>
-        <w:jc w:val="both"/>
-      </w:pPr>
-    </w:p>
-    <w:p>
-      <w:pPr>
-        <w:pStyle w:val="ListParagraph"/>
         <w:numPr>
           <w:ilvl w:val="0"/>
-          <w:numId w:val="2"/>
+          <w:numId w:val="12"/>
         </w:numPr>
         <w:shd w:val="clear" w:color="auto" w:fill="FFFFFF"/>
         <w:suppressAutoHyphens/>
@@ -2486,8 +2756,18 @@
           <w:szCs w:val="28"/>
           <w:lang w:eastAsia="en-IE"/>
         </w:rPr>
-        <w:lastRenderedPageBreak/>
-        <w:t>Machine Learning Models</w:t>
+        <w:t>Discussion and interpretation of the results</w:t>
+      </w:r>
+      <w:r>
+        <w:rPr>
+          <w:rFonts w:ascii="Calibri" w:eastAsia="Times New Roman" w:hAnsi="Calibri" w:cs="Calibri"/>
+          <w:b/>
+          <w:bCs/>
+          <w:sz w:val="28"/>
+          <w:szCs w:val="28"/>
+          <w:lang w:eastAsia="en-IE"/>
+        </w:rPr>
+        <w:t xml:space="preserve"> </w:t>
       </w:r>
     </w:p>
     <w:p>
@@ -2562,7 +2842,7 @@
                     <pic:cNvPicPr/>
                   </pic:nvPicPr>
                   <pic:blipFill>
-                    <a:blip r:embed="rId8">
+                    <a:blip r:embed="rId10">
                       <a:extLst>
                         <a:ext uri="{28A0092B-C50C-407E-A947-70E740481C1C}">
                           <a14:useLocalDpi xmlns:a14="http://schemas.microsoft.com/office/drawing/2010/main" val="0"/>
@@ -2642,7 +2922,7 @@
                     <pic:cNvPicPr/>
                   </pic:nvPicPr>
                   <pic:blipFill>
-                    <a:blip r:embed="rId9">
+                    <a:blip r:embed="rId11">
                       <a:extLst>
                         <a:ext uri="{28A0092B-C50C-407E-A947-70E740481C1C}">
                           <a14:useLocalDpi xmlns:a14="http://schemas.microsoft.com/office/drawing/2010/main" val="0"/>
@@ -2776,9 +3056,28 @@
     <w:p>
       <w:pPr>
         <w:pStyle w:val="ListParagraph"/>
+        <w:ind w:left="0" w:firstLine="567"/>
+        <w:jc w:val="both"/>
+      </w:pPr>
+    </w:p>
+    <w:p>
+      <w:pPr>
+        <w:pStyle w:val="ListParagraph"/>
+        <w:ind w:left="0" w:firstLine="567"/>
+        <w:jc w:val="both"/>
+      </w:pPr>
+    </w:p>
+    <w:p>
+      <w:pPr>
+        <w:jc w:val="both"/>
+      </w:pPr>
+    </w:p>
+    <w:p>
+      <w:pPr>
+        <w:pStyle w:val="ListParagraph"/>
         <w:numPr>
           <w:ilvl w:val="0"/>
-          <w:numId w:val="2"/>
+          <w:numId w:val="12"/>
         </w:numPr>
         <w:jc w:val="center"/>
         <w:rPr>
@@ -2797,6 +3096,7 @@
           <w:szCs w:val="28"/>
           <w:lang w:eastAsia="en-IE"/>
         </w:rPr>
+        <w:lastRenderedPageBreak/>
         <w:t>Reflective Journal by Miroslava Slavikova</w:t>
       </w:r>
     </w:p>
@@ -3046,7 +3346,6 @@
           <w:sz w:val="22"/>
           <w:szCs w:val="22"/>
         </w:rPr>
-        <w:lastRenderedPageBreak/>
         <w:t xml:space="preserve">Once </w:t>
       </w:r>
       <w:r>
@@ -3152,7 +3451,7 @@
         <w:jc w:val="both"/>
         <w:rPr>
           <w:rFonts w:asciiTheme="minorHAnsi" w:hAnsiTheme="minorHAnsi" w:cstheme="minorHAnsi"/>
-          <w:color w:val="222222"/>
+          <w:color w:val="000000"/>
           <w:sz w:val="22"/>
           <w:szCs w:val="22"/>
         </w:rPr>
@@ -3171,20 +3470,6 @@
           <w:szCs w:val="22"/>
         </w:rPr>
       </w:pPr>
-    </w:p>
-    <w:p>
-      <w:pPr>
-        <w:pStyle w:val="NormalWeb"/>
-        <w:shd w:val="clear" w:color="auto" w:fill="FFFFFF"/>
-        <w:spacing w:before="0" w:beforeAutospacing="0" w:after="0" w:afterAutospacing="0"/>
-        <w:jc w:val="both"/>
-        <w:rPr>
-          <w:rFonts w:asciiTheme="minorHAnsi" w:hAnsiTheme="minorHAnsi" w:cstheme="minorHAnsi"/>
-          <w:color w:val="000000"/>
-          <w:sz w:val="22"/>
-          <w:szCs w:val="22"/>
-        </w:rPr>
-      </w:pPr>
       <w:r>
         <w:rPr>
           <w:rFonts w:asciiTheme="minorHAnsi" w:hAnsiTheme="minorHAnsi" w:cstheme="minorHAnsi"/>
@@ -3194,9 +3479,9 @@
           <w:szCs w:val="22"/>
         </w:rPr>
         <w:drawing>
-          <wp:inline distT="0" distB="0" distL="0" distR="0" wp14:anchorId="225DA5A5" wp14:editId="11B90A8A">
-            <wp:extent cx="5629275" cy="4076700"/>
-            <wp:effectExtent l="0" t="0" r="9525" b="0"/>
+          <wp:inline distT="0" distB="0" distL="0" distR="0" wp14:anchorId="1AB42110" wp14:editId="3876BF5A">
+            <wp:extent cx="5181600" cy="3514725"/>
+            <wp:effectExtent l="0" t="0" r="0" b="9525"/>
             <wp:docPr id="954411862" name="Picture 1"/>
             <wp:cNvGraphicFramePr>
               <a:graphicFrameLocks xmlns:a="http://schemas.openxmlformats.org/drawingml/2006/main" noChangeAspect="1"/>
@@ -3206,623 +3491,6 @@
                 <pic:pic xmlns:pic="http://schemas.openxmlformats.org/drawingml/2006/picture">
                   <pic:nvPicPr>
                     <pic:cNvPr id="954411862" name="Picture 954411862"/>
-                    <pic:cNvPicPr/>
-                  </pic:nvPicPr>
-                  <pic:blipFill>
-                    <a:blip r:embed="rId10">
-                      <a:extLst>
-                        <a:ext uri="{28A0092B-C50C-407E-A947-70E740481C1C}">
-                          <a14:useLocalDpi xmlns:a14="http://schemas.microsoft.com/office/drawing/2010/main" val="0"/>
-                        </a:ext>
-                      </a:extLst>
-                    </a:blip>
-                    <a:stretch>
-                      <a:fillRect/>
-                    </a:stretch>
-                  </pic:blipFill>
-                  <pic:spPr>
-                    <a:xfrm>
-                      <a:off x="0" y="0"/>
-                      <a:ext cx="5635852" cy="4081463"/>
-                    </a:xfrm>
-                    <a:prstGeom prst="rect">
-                      <a:avLst/>
-                    </a:prstGeom>
-                  </pic:spPr>
-                </pic:pic>
-              </a:graphicData>
-            </a:graphic>
-          </wp:inline>
-        </w:drawing>
-      </w:r>
-    </w:p>
-    <w:p>
-      <w:pPr>
-        <w:pStyle w:val="NormalWeb"/>
-        <w:shd w:val="clear" w:color="auto" w:fill="FFFFFF"/>
-        <w:spacing w:before="0" w:beforeAutospacing="0" w:after="0" w:afterAutospacing="0"/>
-        <w:jc w:val="both"/>
-        <w:rPr>
-          <w:rFonts w:asciiTheme="minorHAnsi" w:hAnsiTheme="minorHAnsi" w:cstheme="minorHAnsi"/>
-          <w:color w:val="000000"/>
-          <w:sz w:val="22"/>
-          <w:szCs w:val="22"/>
-        </w:rPr>
-      </w:pPr>
-    </w:p>
-    <w:p>
-      <w:pPr>
-        <w:pStyle w:val="NormalWeb"/>
-        <w:shd w:val="clear" w:color="auto" w:fill="FFFFFF"/>
-        <w:spacing w:before="0" w:beforeAutospacing="0" w:after="0" w:afterAutospacing="0"/>
-        <w:jc w:val="center"/>
-        <w:rPr>
-          <w:rFonts w:asciiTheme="minorHAnsi" w:hAnsiTheme="minorHAnsi" w:cstheme="minorHAnsi"/>
-          <w:i/>
-          <w:iCs/>
-          <w:color w:val="000000"/>
-          <w:sz w:val="22"/>
-          <w:szCs w:val="22"/>
-        </w:rPr>
-      </w:pPr>
-      <w:r>
-        <w:rPr>
-          <w:rFonts w:asciiTheme="minorHAnsi" w:hAnsiTheme="minorHAnsi" w:cstheme="minorHAnsi"/>
-          <w:i/>
-          <w:iCs/>
-          <w:color w:val="000000"/>
-          <w:sz w:val="22"/>
-          <w:szCs w:val="22"/>
-        </w:rPr>
-        <w:t>Figure</w:t>
-      </w:r>
-      <w:r>
-        <w:rPr>
-          <w:rFonts w:asciiTheme="minorHAnsi" w:hAnsiTheme="minorHAnsi" w:cstheme="minorHAnsi"/>
-          <w:i/>
-          <w:iCs/>
-          <w:color w:val="000000"/>
-          <w:sz w:val="22"/>
-          <w:szCs w:val="22"/>
-        </w:rPr>
-        <w:t>5.</w:t>
-      </w:r>
-      <w:r>
-        <w:rPr>
-          <w:rFonts w:asciiTheme="minorHAnsi" w:hAnsiTheme="minorHAnsi" w:cstheme="minorHAnsi"/>
-          <w:i/>
-          <w:iCs/>
-          <w:color w:val="000000"/>
-          <w:sz w:val="22"/>
-          <w:szCs w:val="22"/>
-        </w:rPr>
-        <w:t xml:space="preserve"> Correlation Heatmap</w:t>
-      </w:r>
-    </w:p>
-    <w:p>
-      <w:pPr>
-        <w:pStyle w:val="NormalWeb"/>
-        <w:shd w:val="clear" w:color="auto" w:fill="FFFFFF"/>
-        <w:spacing w:before="0" w:beforeAutospacing="0" w:after="0" w:afterAutospacing="0"/>
-        <w:jc w:val="both"/>
-        <w:rPr>
-          <w:rFonts w:asciiTheme="minorHAnsi" w:hAnsiTheme="minorHAnsi" w:cstheme="minorHAnsi"/>
-          <w:color w:val="000000"/>
-          <w:sz w:val="22"/>
-          <w:szCs w:val="22"/>
-        </w:rPr>
-      </w:pPr>
-    </w:p>
-    <w:p>
-      <w:pPr>
-        <w:pStyle w:val="NormalWeb"/>
-        <w:shd w:val="clear" w:color="auto" w:fill="FFFFFF"/>
-        <w:spacing w:before="0" w:beforeAutospacing="0" w:after="0" w:afterAutospacing="0"/>
-        <w:jc w:val="both"/>
-        <w:rPr>
-          <w:rFonts w:asciiTheme="minorHAnsi" w:hAnsiTheme="minorHAnsi" w:cstheme="minorHAnsi"/>
-          <w:color w:val="222222"/>
-          <w:sz w:val="22"/>
-          <w:szCs w:val="22"/>
-        </w:rPr>
-      </w:pPr>
-    </w:p>
-    <w:p>
-      <w:pPr>
-        <w:pStyle w:val="NormalWeb"/>
-        <w:shd w:val="clear" w:color="auto" w:fill="FFFFFF"/>
-        <w:spacing w:before="120" w:beforeAutospacing="0" w:after="120" w:afterAutospacing="0"/>
-        <w:ind w:firstLine="720"/>
-        <w:jc w:val="both"/>
-        <w:rPr>
-          <w:rFonts w:asciiTheme="minorHAnsi" w:hAnsiTheme="minorHAnsi" w:cstheme="minorHAnsi"/>
-          <w:color w:val="000000"/>
-          <w:sz w:val="22"/>
-          <w:szCs w:val="22"/>
-        </w:rPr>
-      </w:pPr>
-      <w:r>
-        <w:rPr>
-          <w:rFonts w:asciiTheme="minorHAnsi" w:hAnsiTheme="minorHAnsi" w:cstheme="minorHAnsi"/>
-          <w:color w:val="000000"/>
-          <w:sz w:val="22"/>
-          <w:szCs w:val="22"/>
-        </w:rPr>
-        <w:t> </w:t>
-      </w:r>
-      <w:r>
-        <w:rPr>
-          <w:rFonts w:asciiTheme="minorHAnsi" w:hAnsiTheme="minorHAnsi" w:cstheme="minorHAnsi"/>
-          <w:color w:val="000000"/>
-          <w:sz w:val="22"/>
-          <w:szCs w:val="22"/>
-        </w:rPr>
-        <w:t xml:space="preserve">To </w:t>
-      </w:r>
-      <w:r>
-        <w:rPr>
-          <w:rFonts w:asciiTheme="minorHAnsi" w:hAnsiTheme="minorHAnsi" w:cstheme="minorHAnsi"/>
-          <w:color w:val="000000"/>
-          <w:sz w:val="22"/>
-          <w:szCs w:val="22"/>
-        </w:rPr>
-        <w:t>obtain</w:t>
-      </w:r>
-      <w:r>
-        <w:rPr>
-          <w:rFonts w:asciiTheme="minorHAnsi" w:hAnsiTheme="minorHAnsi" w:cstheme="minorHAnsi"/>
-          <w:color w:val="000000"/>
-          <w:sz w:val="22"/>
-          <w:szCs w:val="22"/>
-        </w:rPr>
-        <w:t xml:space="preserve"> the most important features in data set, I’ve created a code that assigns each feature importance score. I assign the column names of the training data to the “importance” column and</w:t>
-      </w:r>
-      <w:r>
-        <w:rPr>
-          <w:rFonts w:asciiTheme="minorHAnsi" w:hAnsiTheme="minorHAnsi" w:cstheme="minorHAnsi"/>
-          <w:color w:val="000000"/>
-          <w:sz w:val="22"/>
-          <w:szCs w:val="22"/>
-        </w:rPr>
-        <w:t xml:space="preserve"> with the command </w:t>
-      </w:r>
-      <w:r>
-        <w:rPr>
-          <w:rFonts w:asciiTheme="minorHAnsi" w:hAnsiTheme="minorHAnsi" w:cstheme="minorHAnsi"/>
-          <w:b/>
-          <w:bCs/>
-          <w:color w:val="000000"/>
-          <w:sz w:val="22"/>
-          <w:szCs w:val="22"/>
-        </w:rPr>
-        <w:t>fi. head(</w:t>
-      </w:r>
-      <w:r>
-        <w:rPr>
-          <w:rFonts w:asciiTheme="minorHAnsi" w:hAnsiTheme="minorHAnsi" w:cstheme="minorHAnsi"/>
-          <w:b/>
-          <w:bCs/>
-          <w:color w:val="000000"/>
-          <w:sz w:val="22"/>
-          <w:szCs w:val="22"/>
-        </w:rPr>
-        <w:t>1</w:t>
-      </w:r>
-      <w:r>
-        <w:rPr>
-          <w:rFonts w:asciiTheme="minorHAnsi" w:hAnsiTheme="minorHAnsi" w:cstheme="minorHAnsi"/>
-          <w:b/>
-          <w:bCs/>
-          <w:color w:val="000000"/>
-          <w:sz w:val="22"/>
-          <w:szCs w:val="22"/>
-        </w:rPr>
-        <w:t>0)</w:t>
-      </w:r>
-      <w:r>
-        <w:rPr>
-          <w:rFonts w:asciiTheme="minorHAnsi" w:hAnsiTheme="minorHAnsi" w:cstheme="minorHAnsi"/>
-          <w:color w:val="000000"/>
-          <w:sz w:val="22"/>
-          <w:szCs w:val="22"/>
-        </w:rPr>
-        <w:t xml:space="preserve"> I can request to display the top </w:t>
-      </w:r>
-      <w:r>
-        <w:rPr>
-          <w:rFonts w:asciiTheme="minorHAnsi" w:hAnsiTheme="minorHAnsi" w:cstheme="minorHAnsi"/>
-          <w:color w:val="000000"/>
-          <w:sz w:val="22"/>
-          <w:szCs w:val="22"/>
-        </w:rPr>
-        <w:t xml:space="preserve">10, or </w:t>
-      </w:r>
-      <w:r>
-        <w:rPr>
-          <w:rFonts w:asciiTheme="minorHAnsi" w:hAnsiTheme="minorHAnsi" w:cstheme="minorHAnsi"/>
-          <w:color w:val="000000"/>
-          <w:sz w:val="22"/>
-          <w:szCs w:val="22"/>
-        </w:rPr>
-        <w:t>20 rows</w:t>
-      </w:r>
-      <w:r>
-        <w:rPr>
-          <w:rFonts w:asciiTheme="minorHAnsi" w:hAnsiTheme="minorHAnsi" w:cstheme="minorHAnsi"/>
-          <w:color w:val="000000"/>
-          <w:sz w:val="22"/>
-          <w:szCs w:val="22"/>
-        </w:rPr>
-        <w:t xml:space="preserve"> for example,</w:t>
-      </w:r>
-      <w:r>
-        <w:rPr>
-          <w:rFonts w:asciiTheme="minorHAnsi" w:hAnsiTheme="minorHAnsi" w:cstheme="minorHAnsi"/>
-          <w:color w:val="000000"/>
-          <w:sz w:val="22"/>
-          <w:szCs w:val="22"/>
-        </w:rPr>
-        <w:t xml:space="preserve"> that represent the features with highest score of importance. This command sorts the dafaframe based on the “importance” column in descending order where the most important features come first and on top of the graph. </w:t>
-      </w:r>
-    </w:p>
-    <w:p>
-      <w:pPr>
-        <w:pStyle w:val="NormalWeb"/>
-        <w:shd w:val="clear" w:color="auto" w:fill="FFFFFF"/>
-        <w:spacing w:before="0" w:beforeAutospacing="0" w:after="0" w:afterAutospacing="0"/>
-        <w:jc w:val="both"/>
-        <w:rPr>
-          <w:rFonts w:asciiTheme="minorHAnsi" w:hAnsiTheme="minorHAnsi" w:cstheme="minorHAnsi"/>
-          <w:color w:val="222222"/>
-          <w:sz w:val="22"/>
-          <w:szCs w:val="22"/>
-        </w:rPr>
-      </w:pPr>
-    </w:p>
-    <w:p>
-      <w:pPr>
-        <w:pStyle w:val="NormalWeb"/>
-        <w:shd w:val="clear" w:color="auto" w:fill="FFFFFF"/>
-        <w:spacing w:before="0" w:beforeAutospacing="0" w:after="0" w:afterAutospacing="0"/>
-        <w:ind w:firstLine="567"/>
-        <w:jc w:val="both"/>
-        <w:rPr>
-          <w:rFonts w:asciiTheme="minorHAnsi" w:hAnsiTheme="minorHAnsi" w:cstheme="minorHAnsi"/>
-          <w:color w:val="000000"/>
-          <w:sz w:val="22"/>
-          <w:szCs w:val="22"/>
-        </w:rPr>
-      </w:pPr>
-    </w:p>
-    <w:p>
-      <w:pPr>
-        <w:pStyle w:val="NormalWeb"/>
-        <w:shd w:val="clear" w:color="auto" w:fill="FFFFFF"/>
-        <w:spacing w:before="0" w:beforeAutospacing="0" w:after="0" w:afterAutospacing="0"/>
-        <w:ind w:firstLine="567"/>
-        <w:jc w:val="both"/>
-        <w:rPr>
-          <w:rFonts w:asciiTheme="minorHAnsi" w:hAnsiTheme="minorHAnsi" w:cstheme="minorHAnsi"/>
-          <w:color w:val="000000"/>
-          <w:sz w:val="22"/>
-          <w:szCs w:val="22"/>
-        </w:rPr>
-      </w:pPr>
-    </w:p>
-    <w:p>
-      <w:pPr>
-        <w:pStyle w:val="NormalWeb"/>
-        <w:shd w:val="clear" w:color="auto" w:fill="FFFFFF"/>
-        <w:spacing w:before="0" w:beforeAutospacing="0" w:after="0" w:afterAutospacing="0"/>
-        <w:ind w:firstLine="567"/>
-        <w:jc w:val="both"/>
-        <w:rPr>
-          <w:rFonts w:asciiTheme="minorHAnsi" w:hAnsiTheme="minorHAnsi" w:cstheme="minorHAnsi"/>
-          <w:color w:val="000000"/>
-          <w:sz w:val="22"/>
-          <w:szCs w:val="22"/>
-        </w:rPr>
-      </w:pPr>
-      <w:r>
-        <w:rPr>
-          <w:rFonts w:asciiTheme="minorHAnsi" w:hAnsiTheme="minorHAnsi" w:cstheme="minorHAnsi"/>
-          <w:noProof/>
-          <w:color w:val="000000"/>
-          <w:sz w:val="22"/>
-          <w:szCs w:val="22"/>
-        </w:rPr>
-        <w:lastRenderedPageBreak/>
-        <w:drawing>
-          <wp:inline distT="0" distB="0" distL="0" distR="0" wp14:anchorId="6A246521" wp14:editId="2D11673F">
-            <wp:extent cx="4991100" cy="3076575"/>
-            <wp:effectExtent l="0" t="0" r="0" b="9525"/>
-            <wp:docPr id="1304770696" name="Picture 2"/>
-            <wp:cNvGraphicFramePr>
-              <a:graphicFrameLocks xmlns:a="http://schemas.openxmlformats.org/drawingml/2006/main" noChangeAspect="1"/>
-            </wp:cNvGraphicFramePr>
-            <a:graphic xmlns:a="http://schemas.openxmlformats.org/drawingml/2006/main">
-              <a:graphicData uri="http://schemas.openxmlformats.org/drawingml/2006/picture">
-                <pic:pic xmlns:pic="http://schemas.openxmlformats.org/drawingml/2006/picture">
-                  <pic:nvPicPr>
-                    <pic:cNvPr id="1304770696" name="Picture 1304770696"/>
-                    <pic:cNvPicPr/>
-                  </pic:nvPicPr>
-                  <pic:blipFill>
-                    <a:blip r:embed="rId11">
-                      <a:extLst>
-                        <a:ext uri="{28A0092B-C50C-407E-A947-70E740481C1C}">
-                          <a14:useLocalDpi xmlns:a14="http://schemas.microsoft.com/office/drawing/2010/main" val="0"/>
-                        </a:ext>
-                      </a:extLst>
-                    </a:blip>
-                    <a:stretch>
-                      <a:fillRect/>
-                    </a:stretch>
-                  </pic:blipFill>
-                  <pic:spPr>
-                    <a:xfrm>
-                      <a:off x="0" y="0"/>
-                      <a:ext cx="4991100" cy="3076575"/>
-                    </a:xfrm>
-                    <a:prstGeom prst="rect">
-                      <a:avLst/>
-                    </a:prstGeom>
-                  </pic:spPr>
-                </pic:pic>
-              </a:graphicData>
-            </a:graphic>
-          </wp:inline>
-        </w:drawing>
-      </w:r>
-    </w:p>
-    <w:p>
-      <w:pPr>
-        <w:pStyle w:val="NormalWeb"/>
-        <w:shd w:val="clear" w:color="auto" w:fill="FFFFFF"/>
-        <w:spacing w:before="0" w:beforeAutospacing="0" w:after="0" w:afterAutospacing="0"/>
-        <w:jc w:val="center"/>
-        <w:rPr>
-          <w:rFonts w:asciiTheme="minorHAnsi" w:hAnsiTheme="minorHAnsi" w:cstheme="minorHAnsi"/>
-          <w:i/>
-          <w:iCs/>
-          <w:color w:val="000000"/>
-          <w:sz w:val="22"/>
-          <w:szCs w:val="22"/>
-        </w:rPr>
-      </w:pPr>
-      <w:r>
-        <w:rPr>
-          <w:rFonts w:asciiTheme="minorHAnsi" w:hAnsiTheme="minorHAnsi" w:cstheme="minorHAnsi"/>
-          <w:i/>
-          <w:iCs/>
-          <w:color w:val="000000"/>
-          <w:sz w:val="22"/>
-          <w:szCs w:val="22"/>
-        </w:rPr>
-        <w:t>Figure</w:t>
-      </w:r>
-      <w:r>
-        <w:rPr>
-          <w:rFonts w:asciiTheme="minorHAnsi" w:hAnsiTheme="minorHAnsi" w:cstheme="minorHAnsi"/>
-          <w:i/>
-          <w:iCs/>
-          <w:color w:val="000000"/>
-          <w:sz w:val="22"/>
-          <w:szCs w:val="22"/>
-        </w:rPr>
-        <w:t>6.</w:t>
-      </w:r>
-      <w:r>
-        <w:rPr>
-          <w:rFonts w:asciiTheme="minorHAnsi" w:hAnsiTheme="minorHAnsi" w:cstheme="minorHAnsi"/>
-          <w:i/>
-          <w:iCs/>
-          <w:color w:val="000000"/>
-          <w:sz w:val="22"/>
-          <w:szCs w:val="22"/>
-        </w:rPr>
-        <w:t xml:space="preserve"> </w:t>
-      </w:r>
-      <w:r>
-        <w:rPr>
-          <w:rFonts w:asciiTheme="minorHAnsi" w:hAnsiTheme="minorHAnsi" w:cstheme="minorHAnsi"/>
-          <w:i/>
-          <w:iCs/>
-          <w:color w:val="000000"/>
-          <w:sz w:val="22"/>
-          <w:szCs w:val="22"/>
-        </w:rPr>
-        <w:t>Top 10 most important features using Random Forest model</w:t>
-      </w:r>
-    </w:p>
-    <w:p>
-      <w:pPr>
-        <w:pStyle w:val="NormalWeb"/>
-        <w:shd w:val="clear" w:color="auto" w:fill="FFFFFF"/>
-        <w:spacing w:before="0" w:beforeAutospacing="0" w:after="0" w:afterAutospacing="0"/>
-        <w:jc w:val="both"/>
-        <w:rPr>
-          <w:rFonts w:asciiTheme="minorHAnsi" w:hAnsiTheme="minorHAnsi" w:cstheme="minorHAnsi"/>
-          <w:color w:val="000000"/>
-          <w:sz w:val="22"/>
-          <w:szCs w:val="22"/>
-        </w:rPr>
-      </w:pPr>
-    </w:p>
-    <w:p>
-      <w:pPr>
-        <w:pStyle w:val="NormalWeb"/>
-        <w:shd w:val="clear" w:color="auto" w:fill="FFFFFF"/>
-        <w:spacing w:before="120" w:beforeAutospacing="0" w:after="120" w:afterAutospacing="0"/>
-        <w:ind w:firstLine="567"/>
-        <w:jc w:val="both"/>
-        <w:rPr>
-          <w:rFonts w:asciiTheme="minorHAnsi" w:hAnsiTheme="minorHAnsi" w:cstheme="minorHAnsi"/>
-          <w:color w:val="000000"/>
-          <w:sz w:val="22"/>
-          <w:szCs w:val="22"/>
-        </w:rPr>
-      </w:pPr>
-      <w:r>
-        <w:rPr>
-          <w:rFonts w:asciiTheme="minorHAnsi" w:hAnsiTheme="minorHAnsi" w:cstheme="minorHAnsi"/>
-          <w:color w:val="000000"/>
-          <w:sz w:val="22"/>
-          <w:szCs w:val="22"/>
-        </w:rPr>
-        <w:t xml:space="preserve">Admittedly, </w:t>
-      </w:r>
-      <w:r>
-        <w:rPr>
-          <w:rFonts w:asciiTheme="minorHAnsi" w:hAnsiTheme="minorHAnsi" w:cstheme="minorHAnsi"/>
-          <w:color w:val="000000"/>
-          <w:sz w:val="22"/>
-          <w:szCs w:val="22"/>
-        </w:rPr>
-        <w:t xml:space="preserve">the project </w:t>
-      </w:r>
-      <w:r>
-        <w:rPr>
-          <w:rFonts w:asciiTheme="minorHAnsi" w:hAnsiTheme="minorHAnsi" w:cstheme="minorHAnsi"/>
-          <w:color w:val="000000"/>
-          <w:sz w:val="22"/>
-          <w:szCs w:val="22"/>
-        </w:rPr>
-        <w:t xml:space="preserve">was a challenging task for me given my current level of experience, but generally speaking, I really enjoyed learning and attempting to understand such a complex subject of study as Machine Learning. </w:t>
-      </w:r>
-      <w:r>
-        <w:rPr>
-          <w:rFonts w:asciiTheme="minorHAnsi" w:hAnsiTheme="minorHAnsi" w:cstheme="minorHAnsi"/>
-          <w:color w:val="000000"/>
-          <w:sz w:val="22"/>
-          <w:szCs w:val="22"/>
-        </w:rPr>
-        <w:t>Unfortunately,</w:t>
-      </w:r>
-      <w:r>
-        <w:rPr>
-          <w:rFonts w:asciiTheme="minorHAnsi" w:hAnsiTheme="minorHAnsi" w:cstheme="minorHAnsi"/>
-          <w:color w:val="000000"/>
-          <w:sz w:val="22"/>
-          <w:szCs w:val="22"/>
-        </w:rPr>
-        <w:t xml:space="preserve"> </w:t>
-      </w:r>
-      <w:r>
-        <w:rPr>
-          <w:rFonts w:asciiTheme="minorHAnsi" w:hAnsiTheme="minorHAnsi" w:cstheme="minorHAnsi"/>
-          <w:color w:val="000000"/>
-          <w:sz w:val="22"/>
-          <w:szCs w:val="22"/>
-        </w:rPr>
-        <w:t>we</w:t>
-      </w:r>
-      <w:r>
-        <w:rPr>
-          <w:rFonts w:asciiTheme="minorHAnsi" w:hAnsiTheme="minorHAnsi" w:cstheme="minorHAnsi"/>
-          <w:color w:val="000000"/>
-          <w:sz w:val="22"/>
-          <w:szCs w:val="22"/>
-        </w:rPr>
-        <w:t xml:space="preserve">’ve constantly faced </w:t>
-      </w:r>
-      <w:r>
-        <w:rPr>
-          <w:rFonts w:asciiTheme="minorHAnsi" w:hAnsiTheme="minorHAnsi" w:cstheme="minorHAnsi"/>
-          <w:color w:val="000000"/>
-          <w:sz w:val="22"/>
-          <w:szCs w:val="22"/>
-        </w:rPr>
-        <w:t xml:space="preserve">time constraints, having busy and rather different schedules, it was a rocky start but eventually found a suitable times to work together when needed. We’ve communicated frequently and we even arranged a time to meet in person twice on Friday 17 Nov and 24 Nov.  The meetings in person were insightful and helped me to stay focused and cleared </w:t>
-      </w:r>
-      <w:r>
-        <w:rPr>
-          <w:rFonts w:asciiTheme="minorHAnsi" w:hAnsiTheme="minorHAnsi" w:cstheme="minorHAnsi"/>
-          <w:color w:val="000000"/>
-          <w:sz w:val="22"/>
-          <w:szCs w:val="22"/>
-        </w:rPr>
-        <w:t xml:space="preserve">any pending matters or questions. </w:t>
-      </w:r>
-    </w:p>
-    <w:p>
-      <w:pPr>
-        <w:pStyle w:val="NormalWeb"/>
-        <w:shd w:val="clear" w:color="auto" w:fill="FFFFFF"/>
-        <w:spacing w:before="0" w:beforeAutospacing="0" w:after="0" w:afterAutospacing="0"/>
-        <w:ind w:firstLine="567"/>
-        <w:jc w:val="both"/>
-        <w:rPr>
-          <w:rFonts w:asciiTheme="minorHAnsi" w:hAnsiTheme="minorHAnsi" w:cstheme="minorHAnsi"/>
-          <w:color w:val="000000"/>
-          <w:sz w:val="22"/>
-          <w:szCs w:val="22"/>
-        </w:rPr>
-      </w:pPr>
-      <w:r>
-        <w:rPr>
-          <w:rFonts w:asciiTheme="minorHAnsi" w:hAnsiTheme="minorHAnsi" w:cstheme="minorHAnsi"/>
-          <w:color w:val="000000"/>
-          <w:sz w:val="22"/>
-          <w:szCs w:val="22"/>
-        </w:rPr>
-        <w:t>To conclude</w:t>
-      </w:r>
-      <w:r>
-        <w:rPr>
-          <w:rFonts w:asciiTheme="minorHAnsi" w:hAnsiTheme="minorHAnsi" w:cstheme="minorHAnsi"/>
-          <w:color w:val="000000"/>
-          <w:sz w:val="22"/>
-          <w:szCs w:val="22"/>
-        </w:rPr>
-        <w:t xml:space="preserve">, Zygimantas is an excellent team player, very focused and reliable. He was very supportive and understanding during this journey and I could not ask for a better partner on this project. </w:t>
-      </w:r>
-    </w:p>
-    <w:p>
-      <w:pPr>
-        <w:pStyle w:val="NormalWeb"/>
-        <w:shd w:val="clear" w:color="auto" w:fill="FFFFFF"/>
-        <w:spacing w:before="0" w:beforeAutospacing="0" w:after="0" w:afterAutospacing="0"/>
-        <w:ind w:firstLine="567"/>
-        <w:jc w:val="both"/>
-        <w:rPr>
-          <w:rFonts w:asciiTheme="minorHAnsi" w:hAnsiTheme="minorHAnsi" w:cstheme="minorHAnsi"/>
-          <w:color w:val="000000"/>
-          <w:sz w:val="22"/>
-          <w:szCs w:val="22"/>
-        </w:rPr>
-      </w:pPr>
-    </w:p>
-    <w:p>
-      <w:pPr>
-        <w:pStyle w:val="NormalWeb"/>
-        <w:shd w:val="clear" w:color="auto" w:fill="FFFFFF"/>
-        <w:spacing w:before="0" w:beforeAutospacing="0" w:after="0" w:afterAutospacing="0"/>
-        <w:jc w:val="both"/>
-        <w:rPr>
-          <w:rFonts w:asciiTheme="minorHAnsi" w:hAnsiTheme="minorHAnsi" w:cstheme="minorHAnsi"/>
-          <w:color w:val="000000"/>
-          <w:sz w:val="22"/>
-          <w:szCs w:val="22"/>
-        </w:rPr>
-      </w:pPr>
-      <w:r>
-        <w:rPr>
-          <w:noProof/>
-        </w:rPr>
-        <w:drawing>
-          <wp:inline distT="0" distB="0" distL="0" distR="0" wp14:anchorId="6D204FD8" wp14:editId="50217957">
-            <wp:extent cx="5457825" cy="3190875"/>
-            <wp:effectExtent l="0" t="0" r="9525" b="9525"/>
-            <wp:docPr id="646947799" name="Picture 2"/>
-            <wp:cNvGraphicFramePr>
-              <a:graphicFrameLocks xmlns:a="http://schemas.openxmlformats.org/drawingml/2006/main" noChangeAspect="1"/>
-            </wp:cNvGraphicFramePr>
-            <a:graphic xmlns:a="http://schemas.openxmlformats.org/drawingml/2006/main">
-              <a:graphicData uri="http://schemas.openxmlformats.org/drawingml/2006/picture">
-                <pic:pic xmlns:pic="http://schemas.openxmlformats.org/drawingml/2006/picture">
-                  <pic:nvPicPr>
-                    <pic:cNvPr id="646947799" name="Picture 646947799"/>
                     <pic:cNvPicPr/>
                   </pic:nvPicPr>
                   <pic:blipFill>
@@ -3840,7 +3508,7 @@
                   <pic:spPr>
                     <a:xfrm>
                       <a:off x="0" y="0"/>
-                      <a:ext cx="5457825" cy="3190875"/>
+                      <a:ext cx="5187661" cy="3518836"/>
                     </a:xfrm>
                     <a:prstGeom prst="rect">
                       <a:avLst/>
@@ -3858,16 +3526,35 @@
         <w:pStyle w:val="NormalWeb"/>
         <w:shd w:val="clear" w:color="auto" w:fill="FFFFFF"/>
         <w:spacing w:before="0" w:beforeAutospacing="0" w:after="0" w:afterAutospacing="0"/>
-        <w:ind w:firstLine="567"/>
+        <w:jc w:val="both"/>
+        <w:rPr>
+          <w:rFonts w:asciiTheme="minorHAnsi" w:hAnsiTheme="minorHAnsi" w:cstheme="minorHAnsi"/>
+          <w:color w:val="000000"/>
+          <w:sz w:val="22"/>
+          <w:szCs w:val="22"/>
+        </w:rPr>
+      </w:pPr>
+    </w:p>
+    <w:p>
+      <w:pPr>
+        <w:pStyle w:val="NormalWeb"/>
+        <w:shd w:val="clear" w:color="auto" w:fill="FFFFFF"/>
+        <w:spacing w:before="0" w:beforeAutospacing="0" w:after="0" w:afterAutospacing="0"/>
+        <w:jc w:val="both"/>
+        <w:rPr>
+          <w:rFonts w:asciiTheme="minorHAnsi" w:hAnsiTheme="minorHAnsi" w:cstheme="minorHAnsi"/>
+          <w:color w:val="000000"/>
+          <w:sz w:val="22"/>
+          <w:szCs w:val="22"/>
+        </w:rPr>
+      </w:pPr>
+    </w:p>
+    <w:p>
+      <w:pPr>
+        <w:pStyle w:val="NormalWeb"/>
+        <w:shd w:val="clear" w:color="auto" w:fill="FFFFFF"/>
+        <w:spacing w:before="0" w:beforeAutospacing="0" w:after="0" w:afterAutospacing="0"/>
         <w:jc w:val="center"/>
-        <w:rPr>
-          <w:rFonts w:asciiTheme="minorHAnsi" w:hAnsiTheme="minorHAnsi" w:cstheme="minorHAnsi"/>
-          <w:color w:val="222222"/>
-          <w:sz w:val="22"/>
-          <w:szCs w:val="22"/>
-        </w:rPr>
-      </w:pPr>
-      <w:r>
         <w:rPr>
           <w:rFonts w:asciiTheme="minorHAnsi" w:hAnsiTheme="minorHAnsi" w:cstheme="minorHAnsi"/>
           <w:i/>
@@ -3876,8 +3563,7 @@
           <w:sz w:val="22"/>
           <w:szCs w:val="22"/>
         </w:rPr>
-        <w:t>Figure</w:t>
-      </w:r>
+      </w:pPr>
       <w:r>
         <w:rPr>
           <w:rFonts w:asciiTheme="minorHAnsi" w:hAnsiTheme="minorHAnsi" w:cstheme="minorHAnsi"/>
@@ -3887,7 +3573,7 @@
           <w:sz w:val="22"/>
           <w:szCs w:val="22"/>
         </w:rPr>
-        <w:t>7.</w:t>
+        <w:t>Figure</w:t>
       </w:r>
       <w:r>
         <w:rPr>
@@ -3898,7 +3584,7 @@
           <w:sz w:val="22"/>
           <w:szCs w:val="22"/>
         </w:rPr>
-        <w:t xml:space="preserve">   </w:t>
+        <w:t>5.</w:t>
       </w:r>
       <w:r>
         <w:rPr>
@@ -3909,30 +3595,176 @@
           <w:sz w:val="22"/>
           <w:szCs w:val="22"/>
         </w:rPr>
-        <w:t>Estimated t</w:t>
-      </w:r>
-      <w:r>
-        <w:rPr>
-          <w:rFonts w:asciiTheme="minorHAnsi" w:hAnsiTheme="minorHAnsi" w:cstheme="minorHAnsi"/>
-          <w:i/>
-          <w:iCs/>
-          <w:color w:val="000000"/>
-          <w:sz w:val="22"/>
-          <w:szCs w:val="22"/>
-        </w:rPr>
-        <w:t>ime spent on the projec</w:t>
-      </w:r>
-      <w:r>
-        <w:rPr>
-          <w:rFonts w:asciiTheme="minorHAnsi" w:hAnsiTheme="minorHAnsi" w:cstheme="minorHAnsi"/>
-          <w:i/>
-          <w:iCs/>
-          <w:color w:val="000000"/>
-          <w:sz w:val="22"/>
-          <w:szCs w:val="22"/>
-        </w:rPr>
-        <w:t>t</w:t>
-      </w:r>
+        <w:t xml:space="preserve"> Correlation Heatmap</w:t>
+      </w:r>
+    </w:p>
+    <w:p>
+      <w:pPr>
+        <w:pStyle w:val="NormalWeb"/>
+        <w:shd w:val="clear" w:color="auto" w:fill="FFFFFF"/>
+        <w:spacing w:before="120" w:beforeAutospacing="0" w:after="120" w:afterAutospacing="0"/>
+        <w:ind w:firstLine="720"/>
+        <w:jc w:val="both"/>
+        <w:rPr>
+          <w:rFonts w:asciiTheme="minorHAnsi" w:hAnsiTheme="minorHAnsi" w:cstheme="minorHAnsi"/>
+          <w:color w:val="000000"/>
+          <w:sz w:val="22"/>
+          <w:szCs w:val="22"/>
+        </w:rPr>
+      </w:pPr>
+      <w:r>
+        <w:rPr>
+          <w:rFonts w:asciiTheme="minorHAnsi" w:hAnsiTheme="minorHAnsi" w:cstheme="minorHAnsi"/>
+          <w:color w:val="000000"/>
+          <w:sz w:val="22"/>
+          <w:szCs w:val="22"/>
+        </w:rPr>
+        <w:lastRenderedPageBreak/>
+        <w:t> </w:t>
+      </w:r>
+      <w:r>
+        <w:rPr>
+          <w:rFonts w:asciiTheme="minorHAnsi" w:hAnsiTheme="minorHAnsi" w:cstheme="minorHAnsi"/>
+          <w:color w:val="000000"/>
+          <w:sz w:val="22"/>
+          <w:szCs w:val="22"/>
+        </w:rPr>
+        <w:t xml:space="preserve">To </w:t>
+      </w:r>
+      <w:r>
+        <w:rPr>
+          <w:rFonts w:asciiTheme="minorHAnsi" w:hAnsiTheme="minorHAnsi" w:cstheme="minorHAnsi"/>
+          <w:color w:val="000000"/>
+          <w:sz w:val="22"/>
+          <w:szCs w:val="22"/>
+        </w:rPr>
+        <w:t>obtain</w:t>
+      </w:r>
+      <w:r>
+        <w:rPr>
+          <w:rFonts w:asciiTheme="minorHAnsi" w:hAnsiTheme="minorHAnsi" w:cstheme="minorHAnsi"/>
+          <w:color w:val="000000"/>
+          <w:sz w:val="22"/>
+          <w:szCs w:val="22"/>
+        </w:rPr>
+        <w:t xml:space="preserve"> the most important features in data set, I’ve created a code that assigns each feature importance score. I assign the column names of the training data to the “importance” column and</w:t>
+      </w:r>
+      <w:r>
+        <w:rPr>
+          <w:rFonts w:asciiTheme="minorHAnsi" w:hAnsiTheme="minorHAnsi" w:cstheme="minorHAnsi"/>
+          <w:color w:val="000000"/>
+          <w:sz w:val="22"/>
+          <w:szCs w:val="22"/>
+        </w:rPr>
+        <w:t xml:space="preserve"> with the command </w:t>
+      </w:r>
+      <w:r>
+        <w:rPr>
+          <w:rFonts w:asciiTheme="minorHAnsi" w:hAnsiTheme="minorHAnsi" w:cstheme="minorHAnsi"/>
+          <w:b/>
+          <w:bCs/>
+          <w:color w:val="000000"/>
+          <w:sz w:val="22"/>
+          <w:szCs w:val="22"/>
+        </w:rPr>
+        <w:t>fi. head(</w:t>
+      </w:r>
+      <w:r>
+        <w:rPr>
+          <w:rFonts w:asciiTheme="minorHAnsi" w:hAnsiTheme="minorHAnsi" w:cstheme="minorHAnsi"/>
+          <w:b/>
+          <w:bCs/>
+          <w:color w:val="000000"/>
+          <w:sz w:val="22"/>
+          <w:szCs w:val="22"/>
+        </w:rPr>
+        <w:t>1</w:t>
+      </w:r>
+      <w:r>
+        <w:rPr>
+          <w:rFonts w:asciiTheme="minorHAnsi" w:hAnsiTheme="minorHAnsi" w:cstheme="minorHAnsi"/>
+          <w:b/>
+          <w:bCs/>
+          <w:color w:val="000000"/>
+          <w:sz w:val="22"/>
+          <w:szCs w:val="22"/>
+        </w:rPr>
+        <w:t>0)</w:t>
+      </w:r>
+      <w:r>
+        <w:rPr>
+          <w:rFonts w:asciiTheme="minorHAnsi" w:hAnsiTheme="minorHAnsi" w:cstheme="minorHAnsi"/>
+          <w:color w:val="000000"/>
+          <w:sz w:val="22"/>
+          <w:szCs w:val="22"/>
+        </w:rPr>
+        <w:t xml:space="preserve"> I can request to display the top </w:t>
+      </w:r>
+      <w:r>
+        <w:rPr>
+          <w:rFonts w:asciiTheme="minorHAnsi" w:hAnsiTheme="minorHAnsi" w:cstheme="minorHAnsi"/>
+          <w:color w:val="000000"/>
+          <w:sz w:val="22"/>
+          <w:szCs w:val="22"/>
+        </w:rPr>
+        <w:t xml:space="preserve">10, or </w:t>
+      </w:r>
+      <w:r>
+        <w:rPr>
+          <w:rFonts w:asciiTheme="minorHAnsi" w:hAnsiTheme="minorHAnsi" w:cstheme="minorHAnsi"/>
+          <w:color w:val="000000"/>
+          <w:sz w:val="22"/>
+          <w:szCs w:val="22"/>
+        </w:rPr>
+        <w:t>20 rows</w:t>
+      </w:r>
+      <w:r>
+        <w:rPr>
+          <w:rFonts w:asciiTheme="minorHAnsi" w:hAnsiTheme="minorHAnsi" w:cstheme="minorHAnsi"/>
+          <w:color w:val="000000"/>
+          <w:sz w:val="22"/>
+          <w:szCs w:val="22"/>
+        </w:rPr>
+        <w:t xml:space="preserve"> for example,</w:t>
+      </w:r>
+      <w:r>
+        <w:rPr>
+          <w:rFonts w:asciiTheme="minorHAnsi" w:hAnsiTheme="minorHAnsi" w:cstheme="minorHAnsi"/>
+          <w:color w:val="000000"/>
+          <w:sz w:val="22"/>
+          <w:szCs w:val="22"/>
+        </w:rPr>
+        <w:t xml:space="preserve"> that represent the features with highest score of importance. This command sorts the dafaframe based on the “importance” column in descending order where the most important features come first and on top of the graph. </w:t>
+      </w:r>
+    </w:p>
+    <w:p>
+      <w:pPr>
+        <w:pStyle w:val="NormalWeb"/>
+        <w:shd w:val="clear" w:color="auto" w:fill="FFFFFF"/>
+        <w:spacing w:before="120" w:beforeAutospacing="0" w:after="120" w:afterAutospacing="0"/>
+        <w:ind w:firstLine="720"/>
+        <w:jc w:val="both"/>
+        <w:rPr>
+          <w:rFonts w:asciiTheme="minorHAnsi" w:hAnsiTheme="minorHAnsi" w:cstheme="minorHAnsi"/>
+          <w:color w:val="000000"/>
+          <w:sz w:val="22"/>
+          <w:szCs w:val="22"/>
+        </w:rPr>
+      </w:pPr>
+    </w:p>
+    <w:p>
+      <w:pPr>
+        <w:pStyle w:val="NormalWeb"/>
+        <w:shd w:val="clear" w:color="auto" w:fill="FFFFFF"/>
+        <w:spacing w:before="0" w:beforeAutospacing="0" w:after="0" w:afterAutospacing="0"/>
+        <w:jc w:val="both"/>
+        <w:rPr>
+          <w:rFonts w:asciiTheme="minorHAnsi" w:hAnsiTheme="minorHAnsi" w:cstheme="minorHAnsi"/>
+          <w:color w:val="000000"/>
+          <w:sz w:val="22"/>
+          <w:szCs w:val="22"/>
+        </w:rPr>
+      </w:pPr>
     </w:p>
     <w:p>
       <w:pPr>
@@ -3940,164 +3772,42 @@
         <w:shd w:val="clear" w:color="auto" w:fill="FFFFFF"/>
         <w:spacing w:before="0" w:beforeAutospacing="0" w:after="0" w:afterAutospacing="0"/>
         <w:ind w:firstLine="567"/>
-        <w:jc w:val="center"/>
-        <w:rPr>
-          <w:rFonts w:asciiTheme="minorHAnsi" w:hAnsiTheme="minorHAnsi" w:cstheme="minorHAnsi"/>
-          <w:i/>
-          <w:iCs/>
-          <w:color w:val="000000"/>
-          <w:sz w:val="22"/>
-          <w:szCs w:val="22"/>
-        </w:rPr>
-      </w:pPr>
-    </w:p>
-    <w:p>
-      <w:pPr>
-        <w:jc w:val="center"/>
-        <w:rPr>
-          <w:b/>
-          <w:bCs/>
-          <w:sz w:val="28"/>
-          <w:szCs w:val="28"/>
-        </w:rPr>
-      </w:pPr>
-    </w:p>
-    <w:p>
-      <w:pPr>
-        <w:pStyle w:val="ListParagraph"/>
-        <w:numPr>
-          <w:ilvl w:val="0"/>
-          <w:numId w:val="2"/>
-        </w:numPr>
-        <w:jc w:val="center"/>
-        <w:rPr>
-          <w:b/>
-          <w:bCs/>
-          <w:sz w:val="28"/>
-          <w:szCs w:val="28"/>
-        </w:rPr>
-      </w:pPr>
-      <w:r>
-        <w:rPr>
-          <w:rFonts w:ascii="Calibri" w:eastAsia="Times New Roman" w:hAnsi="Calibri" w:cs="Calibri"/>
-          <w:b/>
-          <w:bCs/>
-          <w:sz w:val="28"/>
-          <w:szCs w:val="28"/>
-          <w:lang w:eastAsia="en-IE"/>
-        </w:rPr>
-        <w:lastRenderedPageBreak/>
-        <w:t>Reflective Journal by Zygimantas Jakubauskas</w:t>
-      </w:r>
-    </w:p>
-    <w:p>
-      <w:pPr>
-        <w:pStyle w:val="ListParagraph"/>
-        <w:rPr>
-          <w:b/>
-          <w:bCs/>
-          <w:sz w:val="28"/>
-          <w:szCs w:val="28"/>
-        </w:rPr>
-      </w:pPr>
-    </w:p>
-    <w:p>
-      <w:pPr>
+        <w:jc w:val="both"/>
+        <w:rPr>
+          <w:rFonts w:asciiTheme="minorHAnsi" w:hAnsiTheme="minorHAnsi" w:cstheme="minorHAnsi"/>
+          <w:color w:val="000000"/>
+          <w:sz w:val="22"/>
+          <w:szCs w:val="22"/>
+        </w:rPr>
+      </w:pPr>
+    </w:p>
+    <w:p>
+      <w:pPr>
+        <w:pStyle w:val="NormalWeb"/>
+        <w:shd w:val="clear" w:color="auto" w:fill="FFFFFF"/>
+        <w:spacing w:before="0" w:beforeAutospacing="0" w:after="0" w:afterAutospacing="0"/>
         <w:ind w:firstLine="567"/>
         <w:jc w:val="both"/>
-      </w:pPr>
-      <w:r>
-        <w:t>I personally enjoyed working with this air_data.csv dataset. Plane travelling experience is something I can relate to, and I can see this type of data being used in real world. It gave me knowledge what airlines do to improve their customer service, and how little details can affect overall picture. We were predicting satisfaction of customers after taking the journey</w:t>
-      </w:r>
-      <w:r>
-        <w:t xml:space="preserve"> by them</w:t>
-      </w:r>
-      <w:r>
-        <w:t>, but with this data we</w:t>
-      </w:r>
-      <w:r>
-        <w:t xml:space="preserve"> also</w:t>
-      </w:r>
-      <w:r>
-        <w:t xml:space="preserve"> can predict what can make customer</w:t>
-      </w:r>
-      <w:r>
-        <w:t>s</w:t>
-      </w:r>
-      <w:r>
-        <w:t xml:space="preserve"> loyal (although we didn’t analyse this on this occasion), something that is crucial for every airline.</w:t>
-      </w:r>
-      <w:r>
-        <w:t xml:space="preserve"> Very interesting piece of information is Importance’s Graphs, that could give deep insides into areas where airlines should focus, what aspects of their service to improve, or even what segments of passengers to target to offer their products. I could see for myself how machine learning techniques can influence marketing decisions.</w:t>
-      </w:r>
-    </w:p>
-    <w:p>
-      <w:pPr>
-        <w:ind w:firstLine="567"/>
-        <w:jc w:val="both"/>
-      </w:pPr>
-      <w:r>
-        <w:t xml:space="preserve">This was a vast </w:t>
-      </w:r>
-      <w:r>
-        <w:t>time-consuming</w:t>
-      </w:r>
-      <w:r>
-        <w:t xml:space="preserve"> project, with big chunk of time dedicated to trying </w:t>
-      </w:r>
-      <w:r>
-        <w:t>to understand</w:t>
-      </w:r>
-      <w:r>
-        <w:t xml:space="preserve"> </w:t>
-      </w:r>
-      <w:r>
-        <w:t>GitHub</w:t>
-      </w:r>
-      <w:r>
-        <w:t xml:space="preserve">. I wish we had </w:t>
-      </w:r>
-      <w:r>
-        <w:t>in-de</w:t>
-      </w:r>
-      <w:r>
-        <w:t>p</w:t>
-      </w:r>
-      <w:r>
-        <w:t>t</w:t>
-      </w:r>
-      <w:r>
-        <w:t>h</w:t>
-      </w:r>
-      <w:r>
-        <w:t xml:space="preserve"> lesson on GitHub prior to the project as various errors, such as conflicting errors were a constant feature. Overall, all of my evenings and weekends</w:t>
-      </w:r>
-      <w:r>
-        <w:t xml:space="preserve"> for the last two weeks</w:t>
-      </w:r>
-      <w:r>
-        <w:t xml:space="preserve"> were dedicated to the assignment either working on my own or together with the partner.</w:t>
-      </w:r>
-      <w:r>
-        <w:t xml:space="preserve"> </w:t>
-      </w:r>
-    </w:p>
-    <w:p>
-      <w:pPr>
-        <w:ind w:firstLine="567"/>
-        <w:jc w:val="both"/>
-      </w:pPr>
-      <w:r>
-        <w:rPr>
-          <w:rFonts w:cstheme="minorHAnsi"/>
+        <w:rPr>
+          <w:rFonts w:asciiTheme="minorHAnsi" w:hAnsiTheme="minorHAnsi" w:cstheme="minorHAnsi"/>
+          <w:color w:val="000000"/>
+          <w:sz w:val="22"/>
+          <w:szCs w:val="22"/>
+        </w:rPr>
+      </w:pPr>
+      <w:r>
+        <w:rPr>
+          <w:rFonts w:asciiTheme="minorHAnsi" w:hAnsiTheme="minorHAnsi" w:cstheme="minorHAnsi"/>
           <w:noProof/>
-          <w:color w:val="222222"/>
+          <w:color w:val="000000"/>
+          <w:sz w:val="22"/>
+          <w:szCs w:val="22"/>
         </w:rPr>
         <w:drawing>
-          <wp:inline distT="0" distB="0" distL="0" distR="0" wp14:anchorId="15984BF3" wp14:editId="0EA66CCB">
-            <wp:extent cx="5295900" cy="3086100"/>
-            <wp:effectExtent l="0" t="0" r="0" b="0"/>
-            <wp:docPr id="1735780294" name="Picture 1" descr="A graph showing time and date&#10;&#10;Description automatically generated"/>
+          <wp:inline distT="0" distB="0" distL="0" distR="0" wp14:anchorId="6A246521" wp14:editId="5F0FCE81">
+            <wp:extent cx="5210175" cy="3419475"/>
+            <wp:effectExtent l="0" t="0" r="9525" b="9525"/>
+            <wp:docPr id="1304770696" name="Picture 2"/>
             <wp:cNvGraphicFramePr>
               <a:graphicFrameLocks xmlns:a="http://schemas.openxmlformats.org/drawingml/2006/main" noChangeAspect="1"/>
             </wp:cNvGraphicFramePr>
@@ -4105,11 +3815,11 @@
               <a:graphicData uri="http://schemas.openxmlformats.org/drawingml/2006/picture">
                 <pic:pic xmlns:pic="http://schemas.openxmlformats.org/drawingml/2006/picture">
                   <pic:nvPicPr>
-                    <pic:cNvPr id="1735780294" name="Picture 1" descr="A graph showing time and date&#10;&#10;Description automatically generated"/>
+                    <pic:cNvPr id="1304770696" name="Picture 1304770696"/>
                     <pic:cNvPicPr/>
                   </pic:nvPicPr>
                   <pic:blipFill>
-                    <a:blip r:embed="rId13" cstate="print">
+                    <a:blip r:embed="rId13">
                       <a:extLst>
                         <a:ext uri="{28A0092B-C50C-407E-A947-70E740481C1C}">
                           <a14:useLocalDpi xmlns:a14="http://schemas.microsoft.com/office/drawing/2010/main" val="0"/>
@@ -4123,7 +3833,7 @@
                   <pic:spPr>
                     <a:xfrm>
                       <a:off x="0" y="0"/>
-                      <a:ext cx="5316058" cy="3097847"/>
+                      <a:ext cx="5210175" cy="3419475"/>
                     </a:xfrm>
                     <a:prstGeom prst="rect">
                       <a:avLst/>
@@ -4141,6 +3851,301 @@
         <w:pStyle w:val="NormalWeb"/>
         <w:shd w:val="clear" w:color="auto" w:fill="FFFFFF"/>
         <w:spacing w:before="0" w:beforeAutospacing="0" w:after="0" w:afterAutospacing="0"/>
+        <w:jc w:val="center"/>
+        <w:rPr>
+          <w:rFonts w:asciiTheme="minorHAnsi" w:hAnsiTheme="minorHAnsi" w:cstheme="minorHAnsi"/>
+          <w:i/>
+          <w:iCs/>
+          <w:color w:val="000000"/>
+          <w:sz w:val="22"/>
+          <w:szCs w:val="22"/>
+        </w:rPr>
+      </w:pPr>
+    </w:p>
+    <w:p>
+      <w:pPr>
+        <w:pStyle w:val="NormalWeb"/>
+        <w:shd w:val="clear" w:color="auto" w:fill="FFFFFF"/>
+        <w:spacing w:before="0" w:beforeAutospacing="0" w:after="0" w:afterAutospacing="0"/>
+        <w:jc w:val="center"/>
+        <w:rPr>
+          <w:rFonts w:asciiTheme="minorHAnsi" w:hAnsiTheme="minorHAnsi" w:cstheme="minorHAnsi"/>
+          <w:i/>
+          <w:iCs/>
+          <w:color w:val="000000"/>
+          <w:sz w:val="22"/>
+          <w:szCs w:val="22"/>
+        </w:rPr>
+      </w:pPr>
+      <w:r>
+        <w:rPr>
+          <w:rFonts w:asciiTheme="minorHAnsi" w:hAnsiTheme="minorHAnsi" w:cstheme="minorHAnsi"/>
+          <w:i/>
+          <w:iCs/>
+          <w:color w:val="000000"/>
+          <w:sz w:val="22"/>
+          <w:szCs w:val="22"/>
+        </w:rPr>
+        <w:t>Figure</w:t>
+      </w:r>
+      <w:r>
+        <w:rPr>
+          <w:rFonts w:asciiTheme="minorHAnsi" w:hAnsiTheme="minorHAnsi" w:cstheme="minorHAnsi"/>
+          <w:i/>
+          <w:iCs/>
+          <w:color w:val="000000"/>
+          <w:sz w:val="22"/>
+          <w:szCs w:val="22"/>
+        </w:rPr>
+        <w:t>6.</w:t>
+      </w:r>
+      <w:r>
+        <w:rPr>
+          <w:rFonts w:asciiTheme="minorHAnsi" w:hAnsiTheme="minorHAnsi" w:cstheme="minorHAnsi"/>
+          <w:i/>
+          <w:iCs/>
+          <w:color w:val="000000"/>
+          <w:sz w:val="22"/>
+          <w:szCs w:val="22"/>
+        </w:rPr>
+        <w:t xml:space="preserve"> </w:t>
+      </w:r>
+      <w:r>
+        <w:rPr>
+          <w:rFonts w:asciiTheme="minorHAnsi" w:hAnsiTheme="minorHAnsi" w:cstheme="minorHAnsi"/>
+          <w:i/>
+          <w:iCs/>
+          <w:color w:val="000000"/>
+          <w:sz w:val="22"/>
+          <w:szCs w:val="22"/>
+        </w:rPr>
+        <w:t>Top 10 most important features using Random Forest model</w:t>
+      </w:r>
+    </w:p>
+    <w:p>
+      <w:pPr>
+        <w:pStyle w:val="NormalWeb"/>
+        <w:shd w:val="clear" w:color="auto" w:fill="FFFFFF"/>
+        <w:spacing w:before="0" w:beforeAutospacing="0" w:after="0" w:afterAutospacing="0"/>
+        <w:jc w:val="both"/>
+        <w:rPr>
+          <w:rFonts w:asciiTheme="minorHAnsi" w:hAnsiTheme="minorHAnsi" w:cstheme="minorHAnsi"/>
+          <w:color w:val="000000"/>
+          <w:sz w:val="22"/>
+          <w:szCs w:val="22"/>
+        </w:rPr>
+      </w:pPr>
+    </w:p>
+    <w:p>
+      <w:pPr>
+        <w:pStyle w:val="NormalWeb"/>
+        <w:shd w:val="clear" w:color="auto" w:fill="FFFFFF"/>
+        <w:spacing w:before="120" w:beforeAutospacing="0" w:after="120" w:afterAutospacing="0"/>
+        <w:ind w:firstLine="567"/>
+        <w:jc w:val="both"/>
+        <w:rPr>
+          <w:rFonts w:asciiTheme="minorHAnsi" w:hAnsiTheme="minorHAnsi" w:cstheme="minorHAnsi"/>
+          <w:color w:val="000000"/>
+          <w:sz w:val="22"/>
+          <w:szCs w:val="22"/>
+        </w:rPr>
+      </w:pPr>
+      <w:r>
+        <w:rPr>
+          <w:rFonts w:asciiTheme="minorHAnsi" w:hAnsiTheme="minorHAnsi" w:cstheme="minorHAnsi"/>
+          <w:color w:val="000000"/>
+          <w:sz w:val="22"/>
+          <w:szCs w:val="22"/>
+        </w:rPr>
+        <w:t xml:space="preserve">Admittedly, </w:t>
+      </w:r>
+      <w:r>
+        <w:rPr>
+          <w:rFonts w:asciiTheme="minorHAnsi" w:hAnsiTheme="minorHAnsi" w:cstheme="minorHAnsi"/>
+          <w:color w:val="000000"/>
+          <w:sz w:val="22"/>
+          <w:szCs w:val="22"/>
+        </w:rPr>
+        <w:t xml:space="preserve">the project </w:t>
+      </w:r>
+      <w:r>
+        <w:rPr>
+          <w:rFonts w:asciiTheme="minorHAnsi" w:hAnsiTheme="minorHAnsi" w:cstheme="minorHAnsi"/>
+          <w:color w:val="000000"/>
+          <w:sz w:val="22"/>
+          <w:szCs w:val="22"/>
+        </w:rPr>
+        <w:t xml:space="preserve">was a challenging task for me given my current level of experience, but generally speaking, I really enjoyed learning and attempting to understand such a complex subject of study as Machine Learning. </w:t>
+      </w:r>
+      <w:r>
+        <w:rPr>
+          <w:rFonts w:asciiTheme="minorHAnsi" w:hAnsiTheme="minorHAnsi" w:cstheme="minorHAnsi"/>
+          <w:color w:val="000000"/>
+          <w:sz w:val="22"/>
+          <w:szCs w:val="22"/>
+        </w:rPr>
+        <w:t>Unfortunately,</w:t>
+      </w:r>
+      <w:r>
+        <w:rPr>
+          <w:rFonts w:asciiTheme="minorHAnsi" w:hAnsiTheme="minorHAnsi" w:cstheme="minorHAnsi"/>
+          <w:color w:val="000000"/>
+          <w:sz w:val="22"/>
+          <w:szCs w:val="22"/>
+        </w:rPr>
+        <w:t xml:space="preserve"> </w:t>
+      </w:r>
+      <w:r>
+        <w:rPr>
+          <w:rFonts w:asciiTheme="minorHAnsi" w:hAnsiTheme="minorHAnsi" w:cstheme="minorHAnsi"/>
+          <w:color w:val="000000"/>
+          <w:sz w:val="22"/>
+          <w:szCs w:val="22"/>
+        </w:rPr>
+        <w:t>we</w:t>
+      </w:r>
+      <w:r>
+        <w:rPr>
+          <w:rFonts w:asciiTheme="minorHAnsi" w:hAnsiTheme="minorHAnsi" w:cstheme="minorHAnsi"/>
+          <w:color w:val="000000"/>
+          <w:sz w:val="22"/>
+          <w:szCs w:val="22"/>
+        </w:rPr>
+        <w:t xml:space="preserve">’ve constantly faced </w:t>
+      </w:r>
+      <w:r>
+        <w:rPr>
+          <w:rFonts w:asciiTheme="minorHAnsi" w:hAnsiTheme="minorHAnsi" w:cstheme="minorHAnsi"/>
+          <w:color w:val="000000"/>
+          <w:sz w:val="22"/>
+          <w:szCs w:val="22"/>
+        </w:rPr>
+        <w:t xml:space="preserve">time constraints, having busy and rather different schedules, it was a rocky start but eventually found a suitable times to work together when needed. We’ve communicated frequently and we even arranged a time to meet in person twice on Friday 17 Nov and 24 Nov.  The meetings in person were insightful and helped me to stay focused and cleared </w:t>
+      </w:r>
+      <w:r>
+        <w:rPr>
+          <w:rFonts w:asciiTheme="minorHAnsi" w:hAnsiTheme="minorHAnsi" w:cstheme="minorHAnsi"/>
+          <w:color w:val="000000"/>
+          <w:sz w:val="22"/>
+          <w:szCs w:val="22"/>
+        </w:rPr>
+        <w:t xml:space="preserve">any pending matters or questions. </w:t>
+      </w:r>
+    </w:p>
+    <w:p>
+      <w:pPr>
+        <w:pStyle w:val="NormalWeb"/>
+        <w:shd w:val="clear" w:color="auto" w:fill="FFFFFF"/>
+        <w:spacing w:before="0" w:beforeAutospacing="0" w:after="0" w:afterAutospacing="0"/>
+        <w:ind w:firstLine="567"/>
+        <w:jc w:val="both"/>
+        <w:rPr>
+          <w:rFonts w:asciiTheme="minorHAnsi" w:hAnsiTheme="minorHAnsi" w:cstheme="minorHAnsi"/>
+          <w:color w:val="000000"/>
+          <w:sz w:val="22"/>
+          <w:szCs w:val="22"/>
+        </w:rPr>
+      </w:pPr>
+      <w:r>
+        <w:rPr>
+          <w:rFonts w:asciiTheme="minorHAnsi" w:hAnsiTheme="minorHAnsi" w:cstheme="minorHAnsi"/>
+          <w:color w:val="000000"/>
+          <w:sz w:val="22"/>
+          <w:szCs w:val="22"/>
+        </w:rPr>
+        <w:t>To conclude</w:t>
+      </w:r>
+      <w:r>
+        <w:rPr>
+          <w:rFonts w:asciiTheme="minorHAnsi" w:hAnsiTheme="minorHAnsi" w:cstheme="minorHAnsi"/>
+          <w:color w:val="000000"/>
+          <w:sz w:val="22"/>
+          <w:szCs w:val="22"/>
+        </w:rPr>
+        <w:t xml:space="preserve">, Zygimantas is an excellent team player, very focused and reliable. He was very supportive and understanding during this journey and I could not ask for a better partner on this project. </w:t>
+      </w:r>
+    </w:p>
+    <w:p>
+      <w:pPr>
+        <w:pStyle w:val="NormalWeb"/>
+        <w:shd w:val="clear" w:color="auto" w:fill="FFFFFF"/>
+        <w:spacing w:before="0" w:beforeAutospacing="0" w:after="0" w:afterAutospacing="0"/>
+        <w:ind w:firstLine="567"/>
+        <w:jc w:val="both"/>
+        <w:rPr>
+          <w:rFonts w:asciiTheme="minorHAnsi" w:hAnsiTheme="minorHAnsi" w:cstheme="minorHAnsi"/>
+          <w:color w:val="000000"/>
+          <w:sz w:val="22"/>
+          <w:szCs w:val="22"/>
+        </w:rPr>
+      </w:pPr>
+      <w:r>
+        <w:rPr>
+          <w:noProof/>
+        </w:rPr>
+        <w:lastRenderedPageBreak/>
+        <w:drawing>
+          <wp:inline distT="0" distB="0" distL="0" distR="0" wp14:anchorId="7799767E" wp14:editId="41E77D54">
+            <wp:extent cx="5600700" cy="2724150"/>
+            <wp:effectExtent l="0" t="0" r="0" b="0"/>
+            <wp:docPr id="646947799" name="Picture 2"/>
+            <wp:cNvGraphicFramePr>
+              <a:graphicFrameLocks xmlns:a="http://schemas.openxmlformats.org/drawingml/2006/main" noChangeAspect="1"/>
+            </wp:cNvGraphicFramePr>
+            <a:graphic xmlns:a="http://schemas.openxmlformats.org/drawingml/2006/main">
+              <a:graphicData uri="http://schemas.openxmlformats.org/drawingml/2006/picture">
+                <pic:pic xmlns:pic="http://schemas.openxmlformats.org/drawingml/2006/picture">
+                  <pic:nvPicPr>
+                    <pic:cNvPr id="646947799" name="Picture 646947799"/>
+                    <pic:cNvPicPr/>
+                  </pic:nvPicPr>
+                  <pic:blipFill>
+                    <a:blip r:embed="rId14">
+                      <a:extLst>
+                        <a:ext uri="{28A0092B-C50C-407E-A947-70E740481C1C}">
+                          <a14:useLocalDpi xmlns:a14="http://schemas.microsoft.com/office/drawing/2010/main" val="0"/>
+                        </a:ext>
+                      </a:extLst>
+                    </a:blip>
+                    <a:stretch>
+                      <a:fillRect/>
+                    </a:stretch>
+                  </pic:blipFill>
+                  <pic:spPr>
+                    <a:xfrm>
+                      <a:off x="0" y="0"/>
+                      <a:ext cx="5600700" cy="2724150"/>
+                    </a:xfrm>
+                    <a:prstGeom prst="rect">
+                      <a:avLst/>
+                    </a:prstGeom>
+                  </pic:spPr>
+                </pic:pic>
+              </a:graphicData>
+            </a:graphic>
+          </wp:inline>
+        </w:drawing>
+      </w:r>
+    </w:p>
+    <w:p>
+      <w:pPr>
+        <w:pStyle w:val="NormalWeb"/>
+        <w:shd w:val="clear" w:color="auto" w:fill="FFFFFF"/>
+        <w:spacing w:before="0" w:beforeAutospacing="0" w:after="0" w:afterAutospacing="0"/>
+        <w:jc w:val="both"/>
+        <w:rPr>
+          <w:rFonts w:asciiTheme="minorHAnsi" w:hAnsiTheme="minorHAnsi" w:cstheme="minorHAnsi"/>
+          <w:color w:val="000000"/>
+          <w:sz w:val="22"/>
+          <w:szCs w:val="22"/>
+        </w:rPr>
+      </w:pPr>
+    </w:p>
+    <w:p>
+      <w:pPr>
+        <w:pStyle w:val="NormalWeb"/>
+        <w:shd w:val="clear" w:color="auto" w:fill="FFFFFF"/>
+        <w:spacing w:before="0" w:beforeAutospacing="0" w:after="0" w:afterAutospacing="0"/>
         <w:ind w:firstLine="567"/>
         <w:jc w:val="center"/>
         <w:rPr>
@@ -4170,7 +4175,7 @@
           <w:sz w:val="22"/>
           <w:szCs w:val="22"/>
         </w:rPr>
-        <w:t>8.</w:t>
+        <w:t>7.</w:t>
       </w:r>
       <w:r>
         <w:rPr>
@@ -4181,7 +4186,7 @@
           <w:sz w:val="22"/>
           <w:szCs w:val="22"/>
         </w:rPr>
-        <w:t xml:space="preserve">  </w:t>
+        <w:t xml:space="preserve">   </w:t>
       </w:r>
       <w:r>
         <w:rPr>
@@ -4214,20 +4219,160 @@
           <w:sz w:val="22"/>
           <w:szCs w:val="22"/>
         </w:rPr>
-        <w:t xml:space="preserve">t </w:t>
-      </w:r>
+        <w:t>t</w:t>
+      </w:r>
+    </w:p>
+    <w:p>
+      <w:pPr>
+        <w:jc w:val="center"/>
+        <w:rPr>
+          <w:b/>
+          <w:bCs/>
+          <w:sz w:val="28"/>
+          <w:szCs w:val="28"/>
+        </w:rPr>
+      </w:pPr>
+    </w:p>
+    <w:p>
+      <w:pPr>
+        <w:jc w:val="center"/>
+        <w:rPr>
+          <w:b/>
+          <w:bCs/>
+          <w:sz w:val="28"/>
+          <w:szCs w:val="28"/>
+        </w:rPr>
+      </w:pPr>
+    </w:p>
+    <w:p>
+      <w:pPr>
+        <w:jc w:val="center"/>
+        <w:rPr>
+          <w:b/>
+          <w:bCs/>
+          <w:sz w:val="28"/>
+          <w:szCs w:val="28"/>
+        </w:rPr>
+      </w:pPr>
+    </w:p>
+    <w:p>
+      <w:pPr>
+        <w:pStyle w:val="ListParagraph"/>
+        <w:numPr>
+          <w:ilvl w:val="0"/>
+          <w:numId w:val="12"/>
+        </w:numPr>
+        <w:jc w:val="center"/>
+        <w:rPr>
+          <w:b/>
+          <w:bCs/>
+          <w:sz w:val="28"/>
+          <w:szCs w:val="28"/>
+        </w:rPr>
+      </w:pPr>
+      <w:r>
+        <w:rPr>
+          <w:rFonts w:ascii="Calibri" w:eastAsia="Times New Roman" w:hAnsi="Calibri" w:cs="Calibri"/>
+          <w:b/>
+          <w:bCs/>
+          <w:sz w:val="28"/>
+          <w:szCs w:val="28"/>
+          <w:lang w:eastAsia="en-IE"/>
+        </w:rPr>
+        <w:t>Reflective Journal by Zygimantas Jakubauskas</w:t>
+      </w:r>
+    </w:p>
+    <w:p>
+      <w:pPr>
+        <w:pStyle w:val="ListParagraph"/>
+        <w:rPr>
+          <w:b/>
+          <w:bCs/>
+          <w:sz w:val="28"/>
+          <w:szCs w:val="28"/>
+        </w:rPr>
+      </w:pPr>
     </w:p>
     <w:p>
       <w:pPr>
         <w:ind w:firstLine="567"/>
         <w:jc w:val="both"/>
       </w:pPr>
+      <w:r>
+        <w:t>I personally enjoyed working with this air_data.csv dataset. Plane travelling experience is something I can relate to, and I can see this type of data being used in real world. It gave me knowledge what airlines do to improve their customer service, and how little details can affect overall picture. We were predicting satisfaction of customers after taking the journey</w:t>
+      </w:r>
+      <w:r>
+        <w:t xml:space="preserve"> by them</w:t>
+      </w:r>
+      <w:r>
+        <w:t>, but with this data we</w:t>
+      </w:r>
+      <w:r>
+        <w:t xml:space="preserve"> also</w:t>
+      </w:r>
+      <w:r>
+        <w:t xml:space="preserve"> can predict what can make customer</w:t>
+      </w:r>
+      <w:r>
+        <w:t>s</w:t>
+      </w:r>
+      <w:r>
+        <w:t xml:space="preserve"> loyal (although we didn’t analyse this on this occasion), something that is crucial for every airline.</w:t>
+      </w:r>
+      <w:r>
+        <w:t xml:space="preserve"> Very interesting piece of information is Importance’s Graphs, that could give deep insides into areas where airlines should focus, what aspects of their service to improve, or even what segments of passengers to target to offer their products. I could see for myself how machine learning techniques can influence marketing decisions.</w:t>
+      </w:r>
     </w:p>
     <w:p>
       <w:pPr>
         <w:ind w:firstLine="567"/>
         <w:jc w:val="both"/>
       </w:pPr>
+      <w:r>
+        <w:t xml:space="preserve">This was a vast </w:t>
+      </w:r>
+      <w:r>
+        <w:t>time-consuming</w:t>
+      </w:r>
+      <w:r>
+        <w:t xml:space="preserve"> project, with big chunk of time dedicated to trying </w:t>
+      </w:r>
+      <w:r>
+        <w:t>to understand</w:t>
+      </w:r>
+      <w:r>
+        <w:t xml:space="preserve"> </w:t>
+      </w:r>
+      <w:r>
+        <w:t>GitHub</w:t>
+      </w:r>
+      <w:r>
+        <w:t xml:space="preserve">. I wish we had </w:t>
+      </w:r>
+      <w:r>
+        <w:t>in-de</w:t>
+      </w:r>
+      <w:r>
+        <w:t>p</w:t>
+      </w:r>
+      <w:r>
+        <w:t>t</w:t>
+      </w:r>
+      <w:r>
+        <w:t>h</w:t>
+      </w:r>
+      <w:r>
+        <w:t xml:space="preserve"> lesson on GitHub prior to the project as various errors, such as conflicting errors were a constant feature. Overall, all of my evenings and weekends</w:t>
+      </w:r>
+      <w:r>
+        <w:t xml:space="preserve"> for the last two weeks</w:t>
+      </w:r>
+      <w:r>
+        <w:t xml:space="preserve"> were dedicated to the assignment either working on my own or together with the partner.</w:t>
+      </w:r>
+      <w:r>
+        <w:t xml:space="preserve"> </w:t>
+      </w:r>
     </w:p>
     <w:p>
       <w:pPr>
@@ -4235,43 +4380,190 @@
         <w:jc w:val="both"/>
       </w:pPr>
       <w:r>
-        <w:t xml:space="preserve">As for practical part of the assignment it’s difficult to highlight any particular area, because a lot of work was done in collaboration with my partner, sharing the ideas, trying different approaches and solutions to the problems. </w:t>
-      </w:r>
-      <w:r>
-        <w:t>I personally tried to analyse deeply every aspect of the assessment</w:t>
-      </w:r>
-      <w:r>
-        <w:t xml:space="preserve"> aiming to understand Machine Learning inside out.</w:t>
-      </w:r>
-      <w:r>
-        <w:t xml:space="preserve"> I definitely improved my Data Preparation and Machine Learning skills during this project. </w:t>
-      </w:r>
-    </w:p>
-    <w:p>
-      <w:pPr>
-        <w:ind w:firstLine="567"/>
-        <w:jc w:val="both"/>
-      </w:pPr>
-      <w:r>
-        <w:t xml:space="preserve">As mentioned above, </w:t>
-      </w:r>
-      <w:r>
-        <w:t>I’ll take a deeper look at Decision Tree model, as this was one of the better performing models outperformed only by Random Forest.</w:t>
-      </w:r>
-      <w:r>
-        <w:t xml:space="preserve"> Running model at three different test sizes – 0.1, 0.2 and 0.3 following results were produced:</w:t>
-      </w:r>
-    </w:p>
-    <w:p>
-      <w:pPr>
+        <w:rPr>
+          <w:rFonts w:cstheme="minorHAnsi"/>
+          <w:noProof/>
+          <w:color w:val="222222"/>
+        </w:rPr>
+        <w:lastRenderedPageBreak/>
+        <w:drawing>
+          <wp:inline distT="0" distB="0" distL="0" distR="0" wp14:anchorId="15984BF3" wp14:editId="1AAE845D">
+            <wp:extent cx="5295900" cy="3133725"/>
+            <wp:effectExtent l="0" t="0" r="0" b="9525"/>
+            <wp:docPr id="1735780294" name="Picture 1" descr="A graph showing time and date&#10;&#10;Description automatically generated"/>
+            <wp:cNvGraphicFramePr>
+              <a:graphicFrameLocks xmlns:a="http://schemas.openxmlformats.org/drawingml/2006/main" noChangeAspect="1"/>
+            </wp:cNvGraphicFramePr>
+            <a:graphic xmlns:a="http://schemas.openxmlformats.org/drawingml/2006/main">
+              <a:graphicData uri="http://schemas.openxmlformats.org/drawingml/2006/picture">
+                <pic:pic xmlns:pic="http://schemas.openxmlformats.org/drawingml/2006/picture">
+                  <pic:nvPicPr>
+                    <pic:cNvPr id="1735780294" name="Picture 1" descr="A graph showing time and date&#10;&#10;Description automatically generated"/>
+                    <pic:cNvPicPr/>
+                  </pic:nvPicPr>
+                  <pic:blipFill>
+                    <a:blip r:embed="rId15" cstate="print">
+                      <a:extLst>
+                        <a:ext uri="{28A0092B-C50C-407E-A947-70E740481C1C}">
+                          <a14:useLocalDpi xmlns:a14="http://schemas.microsoft.com/office/drawing/2010/main" val="0"/>
+                        </a:ext>
+                      </a:extLst>
+                    </a:blip>
+                    <a:stretch>
+                      <a:fillRect/>
+                    </a:stretch>
+                  </pic:blipFill>
+                  <pic:spPr>
+                    <a:xfrm>
+                      <a:off x="0" y="0"/>
+                      <a:ext cx="5316069" cy="3145660"/>
+                    </a:xfrm>
+                    <a:prstGeom prst="rect">
+                      <a:avLst/>
+                    </a:prstGeom>
+                  </pic:spPr>
+                </pic:pic>
+              </a:graphicData>
+            </a:graphic>
+          </wp:inline>
+        </w:drawing>
+      </w:r>
+    </w:p>
+    <w:p>
+      <w:pPr>
+        <w:pStyle w:val="NormalWeb"/>
+        <w:shd w:val="clear" w:color="auto" w:fill="FFFFFF"/>
+        <w:spacing w:before="0" w:beforeAutospacing="0" w:after="0" w:afterAutospacing="0"/>
         <w:ind w:firstLine="567"/>
         <w:jc w:val="center"/>
+        <w:rPr>
+          <w:rFonts w:asciiTheme="minorHAnsi" w:hAnsiTheme="minorHAnsi" w:cstheme="minorHAnsi"/>
+          <w:color w:val="222222"/>
+          <w:sz w:val="22"/>
+          <w:szCs w:val="22"/>
+        </w:rPr>
+      </w:pPr>
+      <w:r>
+        <w:rPr>
+          <w:rFonts w:asciiTheme="minorHAnsi" w:hAnsiTheme="minorHAnsi" w:cstheme="minorHAnsi"/>
+          <w:i/>
+          <w:iCs/>
+          <w:color w:val="000000"/>
+          <w:sz w:val="22"/>
+          <w:szCs w:val="22"/>
+        </w:rPr>
+        <w:t>Figure</w:t>
+      </w:r>
+      <w:r>
+        <w:rPr>
+          <w:rFonts w:asciiTheme="minorHAnsi" w:hAnsiTheme="minorHAnsi" w:cstheme="minorHAnsi"/>
+          <w:i/>
+          <w:iCs/>
+          <w:color w:val="000000"/>
+          <w:sz w:val="22"/>
+          <w:szCs w:val="22"/>
+        </w:rPr>
+        <w:t>8.</w:t>
+      </w:r>
+      <w:r>
+        <w:rPr>
+          <w:rFonts w:asciiTheme="minorHAnsi" w:hAnsiTheme="minorHAnsi" w:cstheme="minorHAnsi"/>
+          <w:i/>
+          <w:iCs/>
+          <w:color w:val="000000"/>
+          <w:sz w:val="22"/>
+          <w:szCs w:val="22"/>
+        </w:rPr>
+        <w:t xml:space="preserve">  </w:t>
+      </w:r>
+      <w:r>
+        <w:rPr>
+          <w:rFonts w:asciiTheme="minorHAnsi" w:hAnsiTheme="minorHAnsi" w:cstheme="minorHAnsi"/>
+          <w:i/>
+          <w:iCs/>
+          <w:color w:val="000000"/>
+          <w:sz w:val="22"/>
+          <w:szCs w:val="22"/>
+        </w:rPr>
+        <w:t>Estimated t</w:t>
+      </w:r>
+      <w:r>
+        <w:rPr>
+          <w:rFonts w:asciiTheme="minorHAnsi" w:hAnsiTheme="minorHAnsi" w:cstheme="minorHAnsi"/>
+          <w:i/>
+          <w:iCs/>
+          <w:color w:val="000000"/>
+          <w:sz w:val="22"/>
+          <w:szCs w:val="22"/>
+        </w:rPr>
+        <w:t>ime spent on the projec</w:t>
+      </w:r>
+      <w:r>
+        <w:rPr>
+          <w:rFonts w:asciiTheme="minorHAnsi" w:hAnsiTheme="minorHAnsi" w:cstheme="minorHAnsi"/>
+          <w:i/>
+          <w:iCs/>
+          <w:color w:val="000000"/>
+          <w:sz w:val="22"/>
+          <w:szCs w:val="22"/>
+        </w:rPr>
+        <w:t xml:space="preserve">t </w:t>
+      </w:r>
+    </w:p>
+    <w:p>
+      <w:pPr>
+        <w:ind w:firstLine="567"/>
+        <w:jc w:val="both"/>
+      </w:pPr>
+    </w:p>
+    <w:p>
+      <w:pPr>
+        <w:ind w:firstLine="567"/>
+        <w:jc w:val="both"/>
+      </w:pPr>
+    </w:p>
+    <w:p>
+      <w:pPr>
+        <w:ind w:firstLine="567"/>
+        <w:jc w:val="both"/>
+      </w:pPr>
+      <w:r>
+        <w:t xml:space="preserve">As for practical part of the assignment it’s difficult to highlight any particular area, because a lot of work was done in collaboration with my partner, sharing the ideas, trying different approaches and solutions to the problems. </w:t>
+      </w:r>
+      <w:r>
+        <w:t>I personally tried to analyse deeply every aspect of the assessment</w:t>
+      </w:r>
+      <w:r>
+        <w:t xml:space="preserve"> aiming to understand Machine Learning inside out.</w:t>
+      </w:r>
+      <w:r>
+        <w:t xml:space="preserve"> I definitely improved my Data Preparation and Machine Learning skills during this project. </w:t>
+      </w:r>
+    </w:p>
+    <w:p>
+      <w:pPr>
+        <w:ind w:firstLine="567"/>
+        <w:jc w:val="both"/>
+      </w:pPr>
+      <w:r>
+        <w:t xml:space="preserve">As mentioned above, </w:t>
+      </w:r>
+      <w:r>
+        <w:t>I’ll take a deeper look at Decision Tree model, as this was one of the better performing models outperformed only by Random Forest.</w:t>
+      </w:r>
+      <w:r>
+        <w:t xml:space="preserve"> Running model at three different test sizes – 0.1, 0.2 and 0.3 following results were produced:</w:t>
+      </w:r>
+    </w:p>
+    <w:p>
+      <w:pPr>
+        <w:ind w:firstLine="567"/>
+        <w:jc w:val="center"/>
       </w:pPr>
       <w:r>
         <w:rPr>
           <w:noProof/>
         </w:rPr>
-        <w:lastRenderedPageBreak/>
         <w:drawing>
           <wp:inline distT="0" distB="0" distL="0" distR="0" wp14:anchorId="55BF4273" wp14:editId="568B2009">
             <wp:extent cx="5433060" cy="850265"/>
@@ -4288,7 +4580,7 @@
                     <pic:cNvPicPr/>
                   </pic:nvPicPr>
                   <pic:blipFill>
-                    <a:blip r:embed="rId14">
+                    <a:blip r:embed="rId16">
                       <a:extLst>
                         <a:ext uri="{28A0092B-C50C-407E-A947-70E740481C1C}">
                           <a14:useLocalDpi xmlns:a14="http://schemas.microsoft.com/office/drawing/2010/main" val="0"/>
@@ -4361,6 +4653,7 @@
           <w:sz w:val="22"/>
           <w:szCs w:val="22"/>
         </w:rPr>
+        <w:lastRenderedPageBreak/>
         <w:drawing>
           <wp:inline distT="0" distB="0" distL="0" distR="0" wp14:anchorId="51862C0A" wp14:editId="089A73BB">
             <wp:extent cx="4518660" cy="3580046"/>
@@ -4377,7 +4670,7 @@
                     <pic:cNvPicPr/>
                   </pic:nvPicPr>
                   <pic:blipFill>
-                    <a:blip r:embed="rId15">
+                    <a:blip r:embed="rId17">
                       <a:extLst>
                         <a:ext uri="{28A0092B-C50C-407E-A947-70E740481C1C}">
                           <a14:useLocalDpi xmlns:a14="http://schemas.microsoft.com/office/drawing/2010/main" val="0"/>
@@ -4471,78 +4764,6 @@
           <w:szCs w:val="22"/>
         </w:rPr>
       </w:pPr>
-      <w:r>
-        <w:rPr>
-          <w:rFonts w:asciiTheme="minorHAnsi" w:hAnsiTheme="minorHAnsi" w:cstheme="minorHAnsi"/>
-          <w:color w:val="000000"/>
-          <w:sz w:val="22"/>
-          <w:szCs w:val="22"/>
-        </w:rPr>
-        <w:t xml:space="preserve">As 0.2 is the best performing test size, I’m using it to calculate cross validation scores. </w:t>
-      </w:r>
-      <w:r>
-        <w:rPr>
-          <w:rFonts w:asciiTheme="minorHAnsi" w:hAnsiTheme="minorHAnsi" w:cstheme="minorHAnsi"/>
-          <w:color w:val="000000"/>
-          <w:sz w:val="22"/>
-          <w:szCs w:val="22"/>
-        </w:rPr>
-        <w:t xml:space="preserve">I’m using two different folds – 10 folds and 20 folds, and scores are better at 20 folds, giving the Mean Accuracy of 0.947. </w:t>
-      </w:r>
-      <w:r>
-        <w:rPr>
-          <w:rFonts w:asciiTheme="minorHAnsi" w:hAnsiTheme="minorHAnsi" w:cstheme="minorHAnsi"/>
-          <w:color w:val="000000"/>
-          <w:sz w:val="22"/>
-          <w:szCs w:val="22"/>
-        </w:rPr>
-        <w:t xml:space="preserve">The difference compared to original testing is 0.947 – 0.948 – 0.001%. This is a big dataset and test size 0.2 is almost 26000 </w:t>
-      </w:r>
-      <w:r>
-        <w:rPr>
-          <w:rFonts w:asciiTheme="minorHAnsi" w:hAnsiTheme="minorHAnsi" w:cstheme="minorHAnsi"/>
-          <w:color w:val="000000"/>
-          <w:sz w:val="22"/>
-          <w:szCs w:val="22"/>
-        </w:rPr>
-        <w:t>observations</w:t>
-      </w:r>
-      <w:r>
-        <w:rPr>
-          <w:rFonts w:asciiTheme="minorHAnsi" w:hAnsiTheme="minorHAnsi" w:cstheme="minorHAnsi"/>
-          <w:color w:val="000000"/>
-          <w:sz w:val="22"/>
-          <w:szCs w:val="22"/>
-        </w:rPr>
-        <w:t xml:space="preserve"> </w:t>
-      </w:r>
-      <w:r>
-        <w:rPr>
-          <w:rFonts w:asciiTheme="minorHAnsi" w:hAnsiTheme="minorHAnsi" w:cstheme="minorHAnsi"/>
-          <w:color w:val="000000"/>
-          <w:sz w:val="22"/>
-          <w:szCs w:val="22"/>
-        </w:rPr>
-        <w:t xml:space="preserve">and only two classes to predict </w:t>
-      </w:r>
-      <w:r>
-        <w:rPr>
-          <w:rFonts w:asciiTheme="minorHAnsi" w:hAnsiTheme="minorHAnsi" w:cstheme="minorHAnsi"/>
-          <w:color w:val="000000"/>
-          <w:sz w:val="22"/>
-          <w:szCs w:val="22"/>
-        </w:rPr>
-        <w:t>and this small difference in this case is expected.</w:t>
-      </w:r>
-      <w:r>
-        <w:rPr>
-          <w:rFonts w:asciiTheme="minorHAnsi" w:hAnsiTheme="minorHAnsi" w:cstheme="minorHAnsi"/>
-          <w:color w:val="000000"/>
-          <w:sz w:val="22"/>
-          <w:szCs w:val="22"/>
-        </w:rPr>
-        <w:t xml:space="preserve"> Cross validation technique is more relevant and necessary for smaller datasets.</w:t>
-      </w:r>
     </w:p>
     <w:p>
       <w:pPr>
@@ -4565,7 +4786,70 @@
           <w:sz w:val="22"/>
           <w:szCs w:val="22"/>
         </w:rPr>
-        <w:t>We were also looking at reducing dimensionality using PCA. However, this dataset, even when encoded only would increase to 80 columns, and variance isn’t big. Many encoded variables would only have 4 or 5 values. Scree plot looks flat, and we didn’t see much benefit of adding it to the analysis. Therefore, we took the decision not to PCA at all for further ML analysis.</w:t>
+        <w:t xml:space="preserve">As 0.2 is the best performing test size, I’m using it to calculate cross validation scores. </w:t>
+      </w:r>
+      <w:r>
+        <w:rPr>
+          <w:rFonts w:asciiTheme="minorHAnsi" w:hAnsiTheme="minorHAnsi" w:cstheme="minorHAnsi"/>
+          <w:color w:val="000000"/>
+          <w:sz w:val="22"/>
+          <w:szCs w:val="22"/>
+        </w:rPr>
+        <w:t xml:space="preserve">I’m using two different folds – 10 folds and 20 folds, and scores are better at 20 folds, giving the Mean Accuracy of 0.947. </w:t>
+      </w:r>
+      <w:r>
+        <w:rPr>
+          <w:rFonts w:asciiTheme="minorHAnsi" w:hAnsiTheme="minorHAnsi" w:cstheme="minorHAnsi"/>
+          <w:color w:val="000000"/>
+          <w:sz w:val="22"/>
+          <w:szCs w:val="22"/>
+        </w:rPr>
+        <w:t xml:space="preserve">The difference compared to original testing is 0.947 – 0.948 – 0.001%. This is a big dataset and test size 0.2 is almost 26000 </w:t>
+      </w:r>
+      <w:r>
+        <w:rPr>
+          <w:rFonts w:asciiTheme="minorHAnsi" w:hAnsiTheme="minorHAnsi" w:cstheme="minorHAnsi"/>
+          <w:color w:val="000000"/>
+          <w:sz w:val="22"/>
+          <w:szCs w:val="22"/>
+        </w:rPr>
+        <w:t>observations</w:t>
+      </w:r>
+      <w:r>
+        <w:rPr>
+          <w:rFonts w:asciiTheme="minorHAnsi" w:hAnsiTheme="minorHAnsi" w:cstheme="minorHAnsi"/>
+          <w:color w:val="000000"/>
+          <w:sz w:val="22"/>
+          <w:szCs w:val="22"/>
+        </w:rPr>
+        <w:t xml:space="preserve"> </w:t>
+      </w:r>
+      <w:r>
+        <w:rPr>
+          <w:rFonts w:asciiTheme="minorHAnsi" w:hAnsiTheme="minorHAnsi" w:cstheme="minorHAnsi"/>
+          <w:color w:val="000000"/>
+          <w:sz w:val="22"/>
+          <w:szCs w:val="22"/>
+        </w:rPr>
+        <w:t xml:space="preserve">and only two classes to predict </w:t>
+      </w:r>
+      <w:r>
+        <w:rPr>
+          <w:rFonts w:asciiTheme="minorHAnsi" w:hAnsiTheme="minorHAnsi" w:cstheme="minorHAnsi"/>
+          <w:color w:val="000000"/>
+          <w:sz w:val="22"/>
+          <w:szCs w:val="22"/>
+        </w:rPr>
+        <w:t>and this small difference in this case is expected.</w:t>
+      </w:r>
+      <w:r>
+        <w:rPr>
+          <w:rFonts w:asciiTheme="minorHAnsi" w:hAnsiTheme="minorHAnsi" w:cstheme="minorHAnsi"/>
+          <w:color w:val="000000"/>
+          <w:sz w:val="22"/>
+          <w:szCs w:val="22"/>
+        </w:rPr>
+        <w:t xml:space="preserve"> Cross validation technique is more relevant and necessary for smaller datasets.</w:t>
       </w:r>
     </w:p>
     <w:p>
@@ -4582,6 +4866,60 @@
           <w:szCs w:val="22"/>
         </w:rPr>
       </w:pPr>
+    </w:p>
+    <w:p>
+      <w:pPr>
+        <w:pStyle w:val="NormalWeb"/>
+        <w:shd w:val="clear" w:color="auto" w:fill="FFFFFF"/>
+        <w:spacing w:before="0" w:beforeAutospacing="0" w:after="0" w:afterAutospacing="0"/>
+        <w:ind w:firstLine="567"/>
+        <w:jc w:val="both"/>
+        <w:rPr>
+          <w:rFonts w:asciiTheme="minorHAnsi" w:hAnsiTheme="minorHAnsi" w:cstheme="minorHAnsi"/>
+          <w:color w:val="000000"/>
+          <w:sz w:val="22"/>
+          <w:szCs w:val="22"/>
+        </w:rPr>
+      </w:pPr>
+      <w:r>
+        <w:rPr>
+          <w:rFonts w:asciiTheme="minorHAnsi" w:hAnsiTheme="minorHAnsi" w:cstheme="minorHAnsi"/>
+          <w:color w:val="000000"/>
+          <w:sz w:val="22"/>
+          <w:szCs w:val="22"/>
+        </w:rPr>
+        <w:t>We were also looking at reducing dimensionality using PCA. However, this dataset, even when encoded only would increase to 80 columns, and variance isn’t big. Many encoded variables would only have 4 or 5 values. Scree plot looks flat, and we didn’t see much benefit of adding it to the analysis. Therefore, we took the decision not to PCA at all for further ML analysis.</w:t>
+      </w:r>
+    </w:p>
+    <w:p>
+      <w:pPr>
+        <w:pStyle w:val="NormalWeb"/>
+        <w:shd w:val="clear" w:color="auto" w:fill="FFFFFF"/>
+        <w:spacing w:before="0" w:beforeAutospacing="0" w:after="0" w:afterAutospacing="0"/>
+        <w:ind w:firstLine="567"/>
+        <w:jc w:val="both"/>
+        <w:rPr>
+          <w:rFonts w:asciiTheme="minorHAnsi" w:hAnsiTheme="minorHAnsi" w:cstheme="minorHAnsi"/>
+          <w:color w:val="000000"/>
+          <w:sz w:val="22"/>
+          <w:szCs w:val="22"/>
+        </w:rPr>
+      </w:pPr>
+    </w:p>
+    <w:p>
+      <w:pPr>
+        <w:pStyle w:val="NormalWeb"/>
+        <w:shd w:val="clear" w:color="auto" w:fill="FFFFFF"/>
+        <w:spacing w:before="0" w:beforeAutospacing="0" w:after="0" w:afterAutospacing="0"/>
+        <w:ind w:firstLine="567"/>
+        <w:jc w:val="both"/>
+        <w:rPr>
+          <w:rFonts w:asciiTheme="minorHAnsi" w:hAnsiTheme="minorHAnsi" w:cstheme="minorHAnsi"/>
+          <w:color w:val="000000"/>
+          <w:sz w:val="22"/>
+          <w:szCs w:val="22"/>
+        </w:rPr>
+      </w:pPr>
       <w:r>
         <w:rPr>
           <w:rFonts w:asciiTheme="minorHAnsi" w:hAnsiTheme="minorHAnsi" w:cstheme="minorHAnsi"/>
@@ -4591,6 +4929,56 @@
         </w:rPr>
         <w:t>There is much more that could be done with this dataset, we only scratched the surface.</w:t>
       </w:r>
+    </w:p>
+    <w:p>
+      <w:pPr>
+        <w:jc w:val="both"/>
+      </w:pPr>
+    </w:p>
+    <w:p>
+      <w:pPr>
+        <w:jc w:val="both"/>
+      </w:pPr>
+    </w:p>
+    <w:p>
+      <w:pPr>
+        <w:jc w:val="both"/>
+      </w:pPr>
+    </w:p>
+    <w:p>
+      <w:pPr>
+        <w:jc w:val="both"/>
+      </w:pPr>
+    </w:p>
+    <w:p>
+      <w:pPr>
+        <w:jc w:val="both"/>
+      </w:pPr>
+    </w:p>
+    <w:p>
+      <w:pPr>
+        <w:jc w:val="both"/>
+      </w:pPr>
+    </w:p>
+    <w:p>
+      <w:pPr>
+        <w:jc w:val="both"/>
+      </w:pPr>
+    </w:p>
+    <w:p>
+      <w:pPr>
+        <w:jc w:val="both"/>
+      </w:pPr>
+    </w:p>
+    <w:p>
+      <w:pPr>
+        <w:jc w:val="both"/>
+      </w:pPr>
+    </w:p>
+    <w:p>
+      <w:pPr>
+        <w:jc w:val="both"/>
+      </w:pPr>
     </w:p>
     <w:p>
       <w:pPr>
@@ -4602,7 +4990,7 @@
         <w:pStyle w:val="ListParagraph"/>
         <w:numPr>
           <w:ilvl w:val="0"/>
-          <w:numId w:val="2"/>
+          <w:numId w:val="12"/>
         </w:numPr>
         <w:jc w:val="center"/>
         <w:rPr>
@@ -4664,11 +5052,7 @@
         <w:t xml:space="preserve"> </w:t>
       </w:r>
       <w:r>
-        <w:t xml:space="preserve">and gain valuable insights about passenger’s priorities, ever-increasing expectations and how each aspect of </w:t>
-      </w:r>
-      <w:r>
-        <w:lastRenderedPageBreak/>
-        <w:t>the flight reflects on the client’s satisfaction levels.  Such data are a valuable information for airlines to remain competitive, to understand passenger’s behaviour and</w:t>
+        <w:t>and gain valuable insights about passenger’s priorities, ever-increasing expectations and how each aspect of the flight reflects on the client’s satisfaction levels.  Such data are a valuable information for airlines to remain competitive, to understand passenger’s behaviour and</w:t>
       </w:r>
       <w:r>
         <w:rPr>
@@ -4859,7 +5243,7 @@
           <w:szCs w:val="28"/>
         </w:rPr>
       </w:pPr>
-      <w:hyperlink r:id="rId16" w:history="1">
+      <w:hyperlink r:id="rId18" w:history="1">
         <w:r>
           <w:rPr>
             <w:rStyle w:val="Hyperlink"/>
@@ -4880,7 +5264,7 @@
           <w:szCs w:val="28"/>
         </w:rPr>
       </w:pPr>
-      <w:hyperlink r:id="rId17" w:history="1">
+      <w:hyperlink r:id="rId19" w:history="1">
         <w:r>
           <w:rPr>
             <w:rStyle w:val="Hyperlink"/>
@@ -4901,7 +5285,7 @@
           <w:szCs w:val="28"/>
         </w:rPr>
       </w:pPr>
-      <w:hyperlink r:id="rId18" w:history="1">
+      <w:hyperlink r:id="rId20" w:history="1">
         <w:r>
           <w:rPr>
             <w:rStyle w:val="Hyperlink"/>
@@ -4923,7 +5307,7 @@
           <w:szCs w:val="28"/>
         </w:rPr>
       </w:pPr>
-      <w:hyperlink r:id="rId19" w:history="1">
+      <w:hyperlink r:id="rId21" w:history="1">
         <w:r>
           <w:rPr>
             <w:rStyle w:val="Hyperlink"/>
@@ -4947,7 +5331,7 @@
           <w:lang w:eastAsia="en-IE"/>
         </w:rPr>
       </w:pPr>
-      <w:hyperlink r:id="rId20" w:tgtFrame="_blank" w:history="1">
+      <w:hyperlink r:id="rId22" w:tgtFrame="_blank" w:history="1">
         <w:r>
           <w:rPr>
             <w:rFonts w:ascii="Aptos" w:eastAsia="Times New Roman" w:hAnsi="Aptos" w:cs="Arial"/>
@@ -4986,7 +5370,7 @@
           <w:lang w:eastAsia="en-IE"/>
         </w:rPr>
       </w:pPr>
-      <w:hyperlink r:id="rId21" w:tgtFrame="_blank" w:history="1">
+      <w:hyperlink r:id="rId23" w:tgtFrame="_blank" w:history="1">
         <w:r>
           <w:rPr>
             <w:rFonts w:ascii="Aptos" w:eastAsia="Times New Roman" w:hAnsi="Aptos" w:cs="Arial"/>
@@ -5254,6 +5638,7 @@
       </w:r>
     </w:p>
     <w:sectPr>
+      <w:footerReference w:type="default" r:id="rId24"/>
       <w:pgSz w:w="11906" w:h="16838"/>
       <w:pgMar w:top="1134" w:right="1134" w:bottom="1134" w:left="1134" w:header="709" w:footer="709" w:gutter="0"/>
       <w:pgBorders w:offsetFrom="page">
@@ -5269,6 +5654,111 @@
 </w:document>
 </file>
 
+<file path=word/endnotes.xml><?xml version="1.0" encoding="utf-8"?>
+<w:endnotes xmlns:wpc="http://schemas.microsoft.com/office/word/2010/wordprocessingCanvas" xmlns:cx="http://schemas.microsoft.com/office/drawing/2014/chartex" xmlns:cx1="http://schemas.microsoft.com/office/drawing/2015/9/8/chartex" xmlns:cx2="http://schemas.microsoft.com/office/drawing/2015/10/21/chartex" xmlns:cx3="http://schemas.microsoft.com/office/drawing/2016/5/9/chartex" xmlns:cx4="http://schemas.microsoft.com/office/drawing/2016/5/10/chartex" xmlns:cx5="http://schemas.microsoft.com/office/drawing/2016/5/11/chartex" xmlns:cx6="http://schemas.microsoft.com/office/drawing/2016/5/12/chartex" xmlns:cx7="http://schemas.microsoft.com/office/drawing/2016/5/13/chartex" xmlns:cx8="http://schemas.microsoft.com/office/drawing/2016/5/14/chartex" xmlns:mc="http://schemas.openxmlformats.org/markup-compatibility/2006" xmlns:aink="http://schemas.microsoft.com/office/drawing/2016/ink" xmlns:am3d="http://schemas.microsoft.com/office/drawing/2017/model3d" xmlns:o="urn:schemas-microsoft-com:office:office" xmlns:oel="http://schemas.microsoft.com/office/2019/extlst" xmlns:r="http://schemas.openxmlformats.org/officeDocument/2006/relationships" xmlns:m="http://schemas.openxmlformats.org/officeDocument/2006/math" xmlns:v="urn:schemas-microsoft-com:vml" xmlns:wp14="http://schemas.microsoft.com/office/word/2010/wordprocessingDrawing" xmlns:wp="http://schemas.openxmlformats.org/drawingml/2006/wordprocessingDrawing" xmlns:w10="urn:schemas-microsoft-com:office:word" xmlns:w="http://schemas.openxmlformats.org/wordprocessingml/2006/main" xmlns:w14="http://schemas.microsoft.com/office/word/2010/wordml" xmlns:w15="http://schemas.microsoft.com/office/word/2012/wordml" xmlns:w16cex="http://schemas.microsoft.com/office/word/2018/wordml/cex" xmlns:w16cid="http://schemas.microsoft.com/office/word/2016/wordml/cid" xmlns:w16="http://schemas.microsoft.com/office/word/2018/wordml" xmlns:w16sdtdh="http://schemas.microsoft.com/office/word/2020/wordml/sdtdatahash" xmlns:w16se="http://schemas.microsoft.com/office/word/2015/wordml/symex" xmlns:wpg="http://schemas.microsoft.com/office/word/2010/wordprocessingGroup" xmlns:wpi="http://schemas.microsoft.com/office/word/2010/wordprocessingInk" xmlns:wne="http://schemas.microsoft.com/office/word/2006/wordml" xmlns:wps="http://schemas.microsoft.com/office/word/2010/wordprocessingShape" mc:Ignorable="w14 w15 w16se w16cid w16 w16cex w16sdtdh wp14">
+  <w:endnote w:type="separator" w:id="-1">
+    <w:p>
+      <w:pPr>
+        <w:spacing w:after="0" w:line="240" w:lineRule="auto"/>
+      </w:pPr>
+      <w:r>
+        <w:separator/>
+      </w:r>
+    </w:p>
+  </w:endnote>
+  <w:endnote w:type="continuationSeparator" w:id="0">
+    <w:p>
+      <w:pPr>
+        <w:spacing w:after="0" w:line="240" w:lineRule="auto"/>
+      </w:pPr>
+      <w:r>
+        <w:continuationSeparator/>
+      </w:r>
+    </w:p>
+  </w:endnote>
+</w:endnotes>
+</file>
+
+<file path=word/footer1.xml><?xml version="1.0" encoding="utf-8"?>
+<w:ftr xmlns:wpc="http://schemas.microsoft.com/office/word/2010/wordprocessingCanvas" xmlns:cx="http://schemas.microsoft.com/office/drawing/2014/chartex" xmlns:cx1="http://schemas.microsoft.com/office/drawing/2015/9/8/chartex" xmlns:cx2="http://schemas.microsoft.com/office/drawing/2015/10/21/chartex" xmlns:cx3="http://schemas.microsoft.com/office/drawing/2016/5/9/chartex" xmlns:cx4="http://schemas.microsoft.com/office/drawing/2016/5/10/chartex" xmlns:cx5="http://schemas.microsoft.com/office/drawing/2016/5/11/chartex" xmlns:cx6="http://schemas.microsoft.com/office/drawing/2016/5/12/chartex" xmlns:cx7="http://schemas.microsoft.com/office/drawing/2016/5/13/chartex" xmlns:cx8="http://schemas.microsoft.com/office/drawing/2016/5/14/chartex" xmlns:mc="http://schemas.openxmlformats.org/markup-compatibility/2006" xmlns:aink="http://schemas.microsoft.com/office/drawing/2016/ink" xmlns:am3d="http://schemas.microsoft.com/office/drawing/2017/model3d" xmlns:o="urn:schemas-microsoft-com:office:office" xmlns:oel="http://schemas.microsoft.com/office/2019/extlst" xmlns:r="http://schemas.openxmlformats.org/officeDocument/2006/relationships" xmlns:m="http://schemas.openxmlformats.org/officeDocument/2006/math" xmlns:v="urn:schemas-microsoft-com:vml" xmlns:wp14="http://schemas.microsoft.com/office/word/2010/wordprocessingDrawing" xmlns:wp="http://schemas.openxmlformats.org/drawingml/2006/wordprocessingDrawing" xmlns:w10="urn:schemas-microsoft-com:office:word" xmlns:w="http://schemas.openxmlformats.org/wordprocessingml/2006/main" xmlns:w14="http://schemas.microsoft.com/office/word/2010/wordml" xmlns:w15="http://schemas.microsoft.com/office/word/2012/wordml" xmlns:w16cex="http://schemas.microsoft.com/office/word/2018/wordml/cex" xmlns:w16cid="http://schemas.microsoft.com/office/word/2016/wordml/cid" xmlns:w16="http://schemas.microsoft.com/office/word/2018/wordml" xmlns:w16sdtdh="http://schemas.microsoft.com/office/word/2020/wordml/sdtdatahash" xmlns:w16se="http://schemas.microsoft.com/office/word/2015/wordml/symex" xmlns:wpg="http://schemas.microsoft.com/office/word/2010/wordprocessingGroup" xmlns:wpi="http://schemas.microsoft.com/office/word/2010/wordprocessingInk" xmlns:wne="http://schemas.microsoft.com/office/word/2006/wordml" xmlns:wps="http://schemas.microsoft.com/office/word/2010/wordprocessingShape" mc:Ignorable="w14 w15 w16se w16cid w16 w16cex w16sdtdh wp14">
+  <w:sdt>
+    <w:sdtPr>
+      <w:id w:val="621814392"/>
+      <w:docPartObj>
+        <w:docPartGallery w:val="Page Numbers (Bottom of Page)"/>
+        <w:docPartUnique/>
+      </w:docPartObj>
+    </w:sdtPr>
+    <w:sdtEndPr>
+      <w:rPr>
+        <w:noProof/>
+      </w:rPr>
+    </w:sdtEndPr>
+    <w:sdtContent>
+      <w:p>
+        <w:pPr>
+          <w:pStyle w:val="Footer"/>
+        </w:pPr>
+        <w:r>
+          <w:t xml:space="preserve">Page | </w:t>
+        </w:r>
+        <w:r>
+          <w:fldChar w:fldCharType="begin"/>
+        </w:r>
+        <w:r>
+          <w:instrText xml:space="preserve"> PAGE   \* MERGEFORMAT </w:instrText>
+        </w:r>
+        <w:r>
+          <w:fldChar w:fldCharType="separate"/>
+        </w:r>
+        <w:r>
+          <w:rPr>
+            <w:noProof/>
+          </w:rPr>
+          <w:t>2</w:t>
+        </w:r>
+        <w:r>
+          <w:rPr>
+            <w:noProof/>
+          </w:rPr>
+          <w:fldChar w:fldCharType="end"/>
+        </w:r>
+      </w:p>
+    </w:sdtContent>
+  </w:sdt>
+  <w:p>
+    <w:pPr>
+      <w:pStyle w:val="Footer"/>
+    </w:pPr>
+  </w:p>
+</w:ftr>
+</file>
+
+<file path=word/footnotes.xml><?xml version="1.0" encoding="utf-8"?>
+<w:footnotes xmlns:wpc="http://schemas.microsoft.com/office/word/2010/wordprocessingCanvas" xmlns:cx="http://schemas.microsoft.com/office/drawing/2014/chartex" xmlns:cx1="http://schemas.microsoft.com/office/drawing/2015/9/8/chartex" xmlns:cx2="http://schemas.microsoft.com/office/drawing/2015/10/21/chartex" xmlns:cx3="http://schemas.microsoft.com/office/drawing/2016/5/9/chartex" xmlns:cx4="http://schemas.microsoft.com/office/drawing/2016/5/10/chartex" xmlns:cx5="http://schemas.microsoft.com/office/drawing/2016/5/11/chartex" xmlns:cx6="http://schemas.microsoft.com/office/drawing/2016/5/12/chartex" xmlns:cx7="http://schemas.microsoft.com/office/drawing/2016/5/13/chartex" xmlns:cx8="http://schemas.microsoft.com/office/drawing/2016/5/14/chartex" xmlns:mc="http://schemas.openxmlformats.org/markup-compatibility/2006" xmlns:aink="http://schemas.microsoft.com/office/drawing/2016/ink" xmlns:am3d="http://schemas.microsoft.com/office/drawing/2017/model3d" xmlns:o="urn:schemas-microsoft-com:office:office" xmlns:oel="http://schemas.microsoft.com/office/2019/extlst" xmlns:r="http://schemas.openxmlformats.org/officeDocument/2006/relationships" xmlns:m="http://schemas.openxmlformats.org/officeDocument/2006/math" xmlns:v="urn:schemas-microsoft-com:vml" xmlns:wp14="http://schemas.microsoft.com/office/word/2010/wordprocessingDrawing" xmlns:wp="http://schemas.openxmlformats.org/drawingml/2006/wordprocessingDrawing" xmlns:w10="urn:schemas-microsoft-com:office:word" xmlns:w="http://schemas.openxmlformats.org/wordprocessingml/2006/main" xmlns:w14="http://schemas.microsoft.com/office/word/2010/wordml" xmlns:w15="http://schemas.microsoft.com/office/word/2012/wordml" xmlns:w16cex="http://schemas.microsoft.com/office/word/2018/wordml/cex" xmlns:w16cid="http://schemas.microsoft.com/office/word/2016/wordml/cid" xmlns:w16="http://schemas.microsoft.com/office/word/2018/wordml" xmlns:w16sdtdh="http://schemas.microsoft.com/office/word/2020/wordml/sdtdatahash" xmlns:w16se="http://schemas.microsoft.com/office/word/2015/wordml/symex" xmlns:wpg="http://schemas.microsoft.com/office/word/2010/wordprocessingGroup" xmlns:wpi="http://schemas.microsoft.com/office/word/2010/wordprocessingInk" xmlns:wne="http://schemas.microsoft.com/office/word/2006/wordml" xmlns:wps="http://schemas.microsoft.com/office/word/2010/wordprocessingShape" mc:Ignorable="w14 w15 w16se w16cid w16 w16cex w16sdtdh wp14">
+  <w:footnote w:type="separator" w:id="-1">
+    <w:p>
+      <w:pPr>
+        <w:spacing w:after="0" w:line="240" w:lineRule="auto"/>
+      </w:pPr>
+      <w:r>
+        <w:separator/>
+      </w:r>
+    </w:p>
+  </w:footnote>
+  <w:footnote w:type="continuationSeparator" w:id="0">
+    <w:p>
+      <w:pPr>
+        <w:spacing w:after="0" w:line="240" w:lineRule="auto"/>
+      </w:pPr>
+      <w:r>
+        <w:continuationSeparator/>
+      </w:r>
+    </w:p>
+  </w:footnote>
+</w:footnotes>
+</file>
+
 <file path=word/numbering.xml><?xml version="1.0" encoding="utf-8"?>
 <w:numbering xmlns:wpc="http://schemas.microsoft.com/office/word/2010/wordprocessingCanvas" xmlns:cx="http://schemas.microsoft.com/office/drawing/2014/chartex" xmlns:cx1="http://schemas.microsoft.com/office/drawing/2015/9/8/chartex" xmlns:cx2="http://schemas.microsoft.com/office/drawing/2015/10/21/chartex" xmlns:cx3="http://schemas.microsoft.com/office/drawing/2016/5/9/chartex" xmlns:cx4="http://schemas.microsoft.com/office/drawing/2016/5/10/chartex" xmlns:cx5="http://schemas.microsoft.com/office/drawing/2016/5/11/chartex" xmlns:cx6="http://schemas.microsoft.com/office/drawing/2016/5/12/chartex" xmlns:cx7="http://schemas.microsoft.com/office/drawing/2016/5/13/chartex" xmlns:cx8="http://schemas.microsoft.com/office/drawing/2016/5/14/chartex" xmlns:mc="http://schemas.openxmlformats.org/markup-compatibility/2006" xmlns:aink="http://schemas.microsoft.com/office/drawing/2016/ink" xmlns:am3d="http://schemas.microsoft.com/office/drawing/2017/model3d" xmlns:o="urn:schemas-microsoft-com:office:office" xmlns:oel="http://schemas.microsoft.com/office/2019/extlst" xmlns:r="http://schemas.openxmlformats.org/officeDocument/2006/relationships" xmlns:m="http://schemas.openxmlformats.org/officeDocument/2006/math" xmlns:v="urn:schemas-microsoft-com:vml" xmlns:wp14="http://schemas.microsoft.com/office/word/2010/wordprocessingDrawing" xmlns:wp="http://schemas.openxmlformats.org/drawingml/2006/wordprocessingDrawing" xmlns:w10="urn:schemas-microsoft-com:office:word" xmlns:w="http://schemas.openxmlformats.org/wordprocessingml/2006/main" xmlns:w14="http://schemas.microsoft.com/office/word/2010/wordml" xmlns:w15="http://schemas.microsoft.com/office/word/2012/wordml" xmlns:w16cex="http://schemas.microsoft.com/office/word/2018/wordml/cex" xmlns:w16cid="http://schemas.microsoft.com/office/word/2016/wordml/cid" xmlns:w16="http://schemas.microsoft.com/office/word/2018/wordml" xmlns:w16sdtdh="http://schemas.microsoft.com/office/word/2020/wordml/sdtdatahash" xmlns:w16se="http://schemas.microsoft.com/office/word/2015/wordml/symex" xmlns:wpg="http://schemas.microsoft.com/office/word/2010/wordprocessingGroup" xmlns:wpi="http://schemas.microsoft.com/office/word/2010/wordprocessingInk" xmlns:wne="http://schemas.microsoft.com/office/word/2006/wordml" xmlns:wps="http://schemas.microsoft.com/office/word/2010/wordprocessingShape" mc:Ignorable="w14 w15 w16se w16cid w16 w16cex w16sdtdh wp14">
   <w:abstractNum w:abstractNumId="0" w15:restartNumberingAfterBreak="0">
@@ -5854,6 +6344,92 @@
     </w:lvl>
   </w:abstractNum>
   <w:abstractNum w:abstractNumId="6" w15:restartNumberingAfterBreak="0">
+    <w:nsid w:val="3543072A"/>
+    <w:multiLevelType w:val="hybridMultilevel"/>
+    <w:tmpl w:val="E7DA5D9E"/>
+    <w:lvl w:ilvl="0" w:tplc="1809000F">
+      <w:start w:val="1"/>
+      <w:numFmt w:val="decimal"/>
+      <w:lvlText w:val="%1."/>
+      <w:lvlJc w:val="left"/>
+      <w:pPr>
+        <w:ind w:left="720" w:hanging="360"/>
+      </w:pPr>
+    </w:lvl>
+    <w:lvl w:ilvl="1" w:tplc="18090019" w:tentative="1">
+      <w:start w:val="1"/>
+      <w:numFmt w:val="lowerLetter"/>
+      <w:lvlText w:val="%2."/>
+      <w:lvlJc w:val="left"/>
+      <w:pPr>
+        <w:ind w:left="1440" w:hanging="360"/>
+      </w:pPr>
+    </w:lvl>
+    <w:lvl w:ilvl="2" w:tplc="1809001B" w:tentative="1">
+      <w:start w:val="1"/>
+      <w:numFmt w:val="lowerRoman"/>
+      <w:lvlText w:val="%3."/>
+      <w:lvlJc w:val="right"/>
+      <w:pPr>
+        <w:ind w:left="2160" w:hanging="180"/>
+      </w:pPr>
+    </w:lvl>
+    <w:lvl w:ilvl="3" w:tplc="1809000F" w:tentative="1">
+      <w:start w:val="1"/>
+      <w:numFmt w:val="decimal"/>
+      <w:lvlText w:val="%4."/>
+      <w:lvlJc w:val="left"/>
+      <w:pPr>
+        <w:ind w:left="2880" w:hanging="360"/>
+      </w:pPr>
+    </w:lvl>
+    <w:lvl w:ilvl="4" w:tplc="18090019" w:tentative="1">
+      <w:start w:val="1"/>
+      <w:numFmt w:val="lowerLetter"/>
+      <w:lvlText w:val="%5."/>
+      <w:lvlJc w:val="left"/>
+      <w:pPr>
+        <w:ind w:left="3600" w:hanging="360"/>
+      </w:pPr>
+    </w:lvl>
+    <w:lvl w:ilvl="5" w:tplc="1809001B" w:tentative="1">
+      <w:start w:val="1"/>
+      <w:numFmt w:val="lowerRoman"/>
+      <w:lvlText w:val="%6."/>
+      <w:lvlJc w:val="right"/>
+      <w:pPr>
+        <w:ind w:left="4320" w:hanging="180"/>
+      </w:pPr>
+    </w:lvl>
+    <w:lvl w:ilvl="6" w:tplc="1809000F" w:tentative="1">
+      <w:start w:val="1"/>
+      <w:numFmt w:val="decimal"/>
+      <w:lvlText w:val="%7."/>
+      <w:lvlJc w:val="left"/>
+      <w:pPr>
+        <w:ind w:left="5040" w:hanging="360"/>
+      </w:pPr>
+    </w:lvl>
+    <w:lvl w:ilvl="7" w:tplc="18090019" w:tentative="1">
+      <w:start w:val="1"/>
+      <w:numFmt w:val="lowerLetter"/>
+      <w:lvlText w:val="%8."/>
+      <w:lvlJc w:val="left"/>
+      <w:pPr>
+        <w:ind w:left="5760" w:hanging="360"/>
+      </w:pPr>
+    </w:lvl>
+    <w:lvl w:ilvl="8" w:tplc="1809001B" w:tentative="1">
+      <w:start w:val="1"/>
+      <w:numFmt w:val="lowerRoman"/>
+      <w:lvlText w:val="%9."/>
+      <w:lvlJc w:val="right"/>
+      <w:pPr>
+        <w:ind w:left="6480" w:hanging="180"/>
+      </w:pPr>
+    </w:lvl>
+  </w:abstractNum>
+  <w:abstractNum w:abstractNumId="7" w15:restartNumberingAfterBreak="0">
     <w:nsid w:val="3AEC2FA8"/>
     <w:multiLevelType w:val="hybridMultilevel"/>
     <w:tmpl w:val="FC3E8B62"/>
@@ -5942,7 +6518,7 @@
       </w:pPr>
     </w:lvl>
   </w:abstractNum>
-  <w:abstractNum w:abstractNumId="7" w15:restartNumberingAfterBreak="0">
+  <w:abstractNum w:abstractNumId="8" w15:restartNumberingAfterBreak="0">
     <w:nsid w:val="3C750500"/>
     <w:multiLevelType w:val="hybridMultilevel"/>
     <w:tmpl w:val="6FF81412"/>
@@ -6031,7 +6607,7 @@
       </w:pPr>
     </w:lvl>
   </w:abstractNum>
-  <w:abstractNum w:abstractNumId="8" w15:restartNumberingAfterBreak="0">
+  <w:abstractNum w:abstractNumId="9" w15:restartNumberingAfterBreak="0">
     <w:nsid w:val="5E9B1B5C"/>
     <w:multiLevelType w:val="multilevel"/>
     <w:tmpl w:val="950EC456"/>
@@ -6144,12 +6720,101 @@
       </w:rPr>
     </w:lvl>
   </w:abstractNum>
-  <w:abstractNum w:abstractNumId="9" w15:restartNumberingAfterBreak="0">
+  <w:abstractNum w:abstractNumId="10" w15:restartNumberingAfterBreak="0">
     <w:nsid w:val="7A740FA6"/>
     <w:multiLevelType w:val="hybridMultilevel"/>
     <w:tmpl w:val="67A0CBE8"/>
     <w:lvl w:ilvl="0" w:tplc="1809000F">
       <w:start w:val="8"/>
+      <w:numFmt w:val="decimal"/>
+      <w:lvlText w:val="%1."/>
+      <w:lvlJc w:val="left"/>
+      <w:pPr>
+        <w:ind w:left="720" w:hanging="360"/>
+      </w:pPr>
+      <w:rPr>
+        <w:rFonts w:hint="default"/>
+      </w:rPr>
+    </w:lvl>
+    <w:lvl w:ilvl="1" w:tplc="18090019" w:tentative="1">
+      <w:start w:val="1"/>
+      <w:numFmt w:val="lowerLetter"/>
+      <w:lvlText w:val="%2."/>
+      <w:lvlJc w:val="left"/>
+      <w:pPr>
+        <w:ind w:left="1440" w:hanging="360"/>
+      </w:pPr>
+    </w:lvl>
+    <w:lvl w:ilvl="2" w:tplc="1809001B" w:tentative="1">
+      <w:start w:val="1"/>
+      <w:numFmt w:val="lowerRoman"/>
+      <w:lvlText w:val="%3."/>
+      <w:lvlJc w:val="right"/>
+      <w:pPr>
+        <w:ind w:left="2160" w:hanging="180"/>
+      </w:pPr>
+    </w:lvl>
+    <w:lvl w:ilvl="3" w:tplc="1809000F" w:tentative="1">
+      <w:start w:val="1"/>
+      <w:numFmt w:val="decimal"/>
+      <w:lvlText w:val="%4."/>
+      <w:lvlJc w:val="left"/>
+      <w:pPr>
+        <w:ind w:left="2880" w:hanging="360"/>
+      </w:pPr>
+    </w:lvl>
+    <w:lvl w:ilvl="4" w:tplc="18090019" w:tentative="1">
+      <w:start w:val="1"/>
+      <w:numFmt w:val="lowerLetter"/>
+      <w:lvlText w:val="%5."/>
+      <w:lvlJc w:val="left"/>
+      <w:pPr>
+        <w:ind w:left="3600" w:hanging="360"/>
+      </w:pPr>
+    </w:lvl>
+    <w:lvl w:ilvl="5" w:tplc="1809001B" w:tentative="1">
+      <w:start w:val="1"/>
+      <w:numFmt w:val="lowerRoman"/>
+      <w:lvlText w:val="%6."/>
+      <w:lvlJc w:val="right"/>
+      <w:pPr>
+        <w:ind w:left="4320" w:hanging="180"/>
+      </w:pPr>
+    </w:lvl>
+    <w:lvl w:ilvl="6" w:tplc="1809000F" w:tentative="1">
+      <w:start w:val="1"/>
+      <w:numFmt w:val="decimal"/>
+      <w:lvlText w:val="%7."/>
+      <w:lvlJc w:val="left"/>
+      <w:pPr>
+        <w:ind w:left="5040" w:hanging="360"/>
+      </w:pPr>
+    </w:lvl>
+    <w:lvl w:ilvl="7" w:tplc="18090019" w:tentative="1">
+      <w:start w:val="1"/>
+      <w:numFmt w:val="lowerLetter"/>
+      <w:lvlText w:val="%8."/>
+      <w:lvlJc w:val="left"/>
+      <w:pPr>
+        <w:ind w:left="5760" w:hanging="360"/>
+      </w:pPr>
+    </w:lvl>
+    <w:lvl w:ilvl="8" w:tplc="1809001B" w:tentative="1">
+      <w:start w:val="1"/>
+      <w:numFmt w:val="lowerRoman"/>
+      <w:lvlText w:val="%9."/>
+      <w:lvlJc w:val="right"/>
+      <w:pPr>
+        <w:ind w:left="6480" w:hanging="180"/>
+      </w:pPr>
+    </w:lvl>
+  </w:abstractNum>
+  <w:abstractNum w:abstractNumId="11" w15:restartNumberingAfterBreak="0">
+    <w:nsid w:val="7E69513E"/>
+    <w:multiLevelType w:val="hybridMultilevel"/>
+    <w:tmpl w:val="8CAC1AA8"/>
+    <w:lvl w:ilvl="0" w:tplc="1809000F">
+      <w:start w:val="1"/>
       <w:numFmt w:val="decimal"/>
       <w:lvlText w:val="%1."/>
       <w:lvlJc w:val="left"/>
@@ -6240,10 +6905,10 @@
     <w:abstractNumId w:val="0"/>
   </w:num>
   <w:num w:numId="3" w16cid:durableId="641884393">
-    <w:abstractNumId w:val="6"/>
+    <w:abstractNumId w:val="7"/>
   </w:num>
   <w:num w:numId="4" w16cid:durableId="1225066011">
-    <w:abstractNumId w:val="8"/>
+    <w:abstractNumId w:val="9"/>
   </w:num>
   <w:num w:numId="5" w16cid:durableId="255941516">
     <w:abstractNumId w:val="3"/>
@@ -6252,16 +6917,22 @@
     <w:abstractNumId w:val="5"/>
   </w:num>
   <w:num w:numId="7" w16cid:durableId="1117524937">
-    <w:abstractNumId w:val="9"/>
+    <w:abstractNumId w:val="10"/>
   </w:num>
   <w:num w:numId="8" w16cid:durableId="1950817095">
-    <w:abstractNumId w:val="7"/>
+    <w:abstractNumId w:val="8"/>
   </w:num>
   <w:num w:numId="9" w16cid:durableId="2135521676">
     <w:abstractNumId w:val="4"/>
   </w:num>
   <w:num w:numId="10" w16cid:durableId="916745132">
     <w:abstractNumId w:val="1"/>
+  </w:num>
+  <w:num w:numId="11" w16cid:durableId="1324317528">
+    <w:abstractNumId w:val="6"/>
+  </w:num>
+  <w:num w:numId="12" w16cid:durableId="31150333">
+    <w:abstractNumId w:val="11"/>
   </w:num>
 </w:numbering>
 </file>
@@ -6797,6 +7468,50 @@
       <w:szCs w:val="20"/>
     </w:rPr>
   </w:style>
+  <w:style w:type="paragraph" w:styleId="Header">
+    <w:name w:val="header"/>
+    <w:basedOn w:val="Normal"/>
+    <w:link w:val="HeaderChar"/>
+    <w:uiPriority w:val="99"/>
+    <w:unhideWhenUsed/>
+    <w:rsid w:val="00A7711D"/>
+    <w:pPr>
+      <w:tabs>
+        <w:tab w:val="center" w:pos="4680"/>
+        <w:tab w:val="right" w:pos="9360"/>
+      </w:tabs>
+      <w:spacing w:after="0" w:line="240" w:lineRule="auto"/>
+    </w:pPr>
+  </w:style>
+  <w:style w:type="character" w:customStyle="1" w:styleId="HeaderChar">
+    <w:name w:val="Header Char"/>
+    <w:basedOn w:val="DefaultParagraphFont"/>
+    <w:link w:val="Header"/>
+    <w:uiPriority w:val="99"/>
+    <w:rsid w:val="00A7711D"/>
+  </w:style>
+  <w:style w:type="paragraph" w:styleId="Footer">
+    <w:name w:val="footer"/>
+    <w:basedOn w:val="Normal"/>
+    <w:link w:val="FooterChar"/>
+    <w:uiPriority w:val="99"/>
+    <w:unhideWhenUsed/>
+    <w:rsid w:val="00A7711D"/>
+    <w:pPr>
+      <w:tabs>
+        <w:tab w:val="center" w:pos="4680"/>
+        <w:tab w:val="right" w:pos="9360"/>
+      </w:tabs>
+      <w:spacing w:after="0" w:line="240" w:lineRule="auto"/>
+    </w:pPr>
+  </w:style>
+  <w:style w:type="character" w:customStyle="1" w:styleId="FooterChar">
+    <w:name w:val="Footer Char"/>
+    <w:basedOn w:val="DefaultParagraphFont"/>
+    <w:link w:val="Footer"/>
+    <w:uiPriority w:val="99"/>
+    <w:rsid w:val="00A7711D"/>
+  </w:style>
 </w:styles>
 </file>
 

</xml_diff>

<commit_message>
Final report for submission
</commit_message>
<xml_diff>
--- a/ML/ML_CA1_Mirka_Zygis.docx
+++ b/ML/ML_CA1_Mirka_Zygis.docx
@@ -905,7 +905,7 @@
         <w:t xml:space="preserve"> and table of references </w:t>
       </w:r>
       <w:r>
-        <w:t>References</w:t>
+        <w:t>……………….</w:t>
       </w:r>
       <w:r>
         <w:t>…………………………………….</w:t>
@@ -2424,7 +2424,7 @@
           <w:lang w:eastAsia="en-IE"/>
         </w:rPr>
         <w:drawing>
-          <wp:inline distT="0" distB="0" distL="0" distR="0" wp14:anchorId="7E387035" wp14:editId="0F2A6AEB">
+          <wp:inline distT="0" distB="0" distL="0" distR="0" wp14:anchorId="7E387035" wp14:editId="31B2AFD2">
             <wp:extent cx="2339340" cy="2469305"/>
             <wp:effectExtent l="0" t="0" r="3810" b="7620"/>
             <wp:docPr id="1382203709" name="Picture 2" descr="A blue and orange pie chart&#10;&#10;Description automatically generated"/>

</xml_diff>